<commit_message>
UPDATE : IASC paper
</commit_message>
<xml_diff>
--- a/논문/작성 논문/퇴행성 관절염 진단을 위한 방사선 영상 기반 합성곱 신경망 모델의 정확/IASC/IASC.docx
+++ b/논문/작성 논문/퇴행성 관절염 진단을 위한 방사선 영상 기반 합성곱 신경망 모델의 정확/IASC/IASC.docx
@@ -117,7 +117,43 @@
         <w:rPr>
           <w:szCs w:val="28"/>
         </w:rPr>
-        <w:t xml:space="preserve">Classification of degenerative arthritis using </w:t>
+        <w:t xml:space="preserve">Classification of </w:t>
+      </w:r>
+      <w:r>
+        <w:rPr>
+          <w:szCs w:val="28"/>
+        </w:rPr>
+        <w:t>D</w:t>
+      </w:r>
+      <w:r>
+        <w:rPr>
+          <w:szCs w:val="28"/>
+        </w:rPr>
+        <w:t xml:space="preserve">egenerative </w:t>
+      </w:r>
+      <w:r>
+        <w:rPr>
+          <w:szCs w:val="28"/>
+        </w:rPr>
+        <w:t>A</w:t>
+      </w:r>
+      <w:r>
+        <w:rPr>
+          <w:szCs w:val="28"/>
+        </w:rPr>
+        <w:t xml:space="preserve">rthritis </w:t>
+      </w:r>
+      <w:r>
+        <w:rPr>
+          <w:szCs w:val="28"/>
+        </w:rPr>
+        <w:t>U</w:t>
+      </w:r>
+      <w:r>
+        <w:rPr>
+          <w:szCs w:val="28"/>
+        </w:rPr>
+        <w:t xml:space="preserve">sing </w:t>
       </w:r>
     </w:p>
     <w:p>
@@ -133,11 +169,55 @@
           <w:szCs w:val="28"/>
         </w:rPr>
       </w:pPr>
+      <w:proofErr w:type="spellStart"/>
       <w:r>
         <w:rPr>
           <w:szCs w:val="28"/>
         </w:rPr>
-        <w:t>Xception model in radiographic images</w:t>
+        <w:t>Xception</w:t>
+      </w:r>
+      <w:proofErr w:type="spellEnd"/>
+      <w:r>
+        <w:rPr>
+          <w:szCs w:val="28"/>
+        </w:rPr>
+        <w:t xml:space="preserve"> </w:t>
+      </w:r>
+      <w:r>
+        <w:rPr>
+          <w:szCs w:val="28"/>
+        </w:rPr>
+        <w:t>M</w:t>
+      </w:r>
+      <w:r>
+        <w:rPr>
+          <w:szCs w:val="28"/>
+        </w:rPr>
+        <w:t xml:space="preserve">odel in </w:t>
+      </w:r>
+      <w:r>
+        <w:rPr>
+          <w:szCs w:val="28"/>
+        </w:rPr>
+        <w:t>R</w:t>
+      </w:r>
+      <w:r>
+        <w:rPr>
+          <w:szCs w:val="28"/>
+        </w:rPr>
+        <w:t xml:space="preserve">adiographic </w:t>
+      </w:r>
+      <w:r>
+        <w:rPr>
+          <w:szCs w:val="28"/>
+        </w:rPr>
+        <w:t>I</w:t>
+      </w:r>
+      <w:r>
+        <w:rPr>
+          <w:szCs w:val="28"/>
+        </w:rPr>
+        <w:t>mages</w:t>
       </w:r>
     </w:p>
     <w:p>
@@ -177,7 +257,23 @@
           <w:sz w:val="22"/>
           <w:szCs w:val="22"/>
         </w:rPr>
-        <w:t>Sangmin Lee</w:t>
+        <w:t>Sang</w:t>
+      </w:r>
+      <w:r>
+        <w:rPr>
+          <w:i w:val="0"/>
+          <w:sz w:val="22"/>
+          <w:szCs w:val="22"/>
+        </w:rPr>
+        <w:t>-</w:t>
+      </w:r>
+      <w:r>
+        <w:rPr>
+          <w:i w:val="0"/>
+          <w:sz w:val="22"/>
+          <w:szCs w:val="22"/>
+        </w:rPr>
+        <w:t>min Lee</w:t>
       </w:r>
       <w:r>
         <w:rPr>
@@ -247,13 +343,23 @@
         </w:rPr>
         <w:t xml:space="preserve">nd </w:t>
       </w:r>
+      <w:proofErr w:type="spellStart"/>
       <w:r>
         <w:rPr>
           <w:i w:val="0"/>
           <w:sz w:val="22"/>
           <w:szCs w:val="22"/>
         </w:rPr>
-        <w:t>Namgi Kim</w:t>
+        <w:t>Namgi</w:t>
+      </w:r>
+      <w:proofErr w:type="spellEnd"/>
+      <w:r>
+        <w:rPr>
+          <w:i w:val="0"/>
+          <w:sz w:val="22"/>
+          <w:szCs w:val="22"/>
+        </w:rPr>
+        <w:t xml:space="preserve"> Kim</w:t>
       </w:r>
       <w:r>
         <w:rPr>
@@ -291,7 +397,7 @@
           <w:sz w:val="18"/>
           <w:szCs w:val="18"/>
         </w:rPr>
-        <w:t>Division of AI Computer Science &amp; Engineering, Kyonggi University</w:t>
+        <w:t>Kyonggi university Department of Computer Science</w:t>
       </w:r>
       <w:r>
         <w:rPr>
@@ -299,48 +405,6 @@
           <w:szCs w:val="18"/>
         </w:rPr>
         <w:t xml:space="preserve">, </w:t>
-      </w:r>
-      <w:r>
-        <w:rPr>
-          <w:sz w:val="18"/>
-          <w:szCs w:val="18"/>
-        </w:rPr>
-        <w:t>Suwon</w:t>
-      </w:r>
-      <w:r>
-        <w:rPr>
-          <w:sz w:val="18"/>
-          <w:szCs w:val="18"/>
-        </w:rPr>
-        <w:t xml:space="preserve">, </w:t>
-      </w:r>
-      <w:r>
-        <w:rPr>
-          <w:sz w:val="18"/>
-          <w:szCs w:val="18"/>
-        </w:rPr>
-        <w:t>16227</w:t>
-      </w:r>
-      <w:r>
-        <w:rPr>
-          <w:sz w:val="18"/>
-          <w:szCs w:val="18"/>
-        </w:rPr>
-        <w:t xml:space="preserve">, </w:t>
-      </w:r>
-      <w:r>
-        <w:rPr>
-          <w:sz w:val="18"/>
-          <w:szCs w:val="18"/>
-        </w:rPr>
-        <w:t xml:space="preserve">Republic of </w:t>
-      </w:r>
-      <w:r>
-        <w:rPr>
-          <w:sz w:val="18"/>
-          <w:szCs w:val="18"/>
-        </w:rPr>
-        <w:t>Korea</w:t>
       </w:r>
     </w:p>
     <w:p>
@@ -360,16 +424,22 @@
         <w:rPr>
           <w:sz w:val="18"/>
           <w:szCs w:val="18"/>
-          <w:vertAlign w:val="superscript"/>
-        </w:rPr>
-        <w:t>2</w:t>
+        </w:rPr>
+        <w:t xml:space="preserve">Suwon, </w:t>
       </w:r>
       <w:r>
         <w:rPr>
           <w:sz w:val="18"/>
           <w:szCs w:val="18"/>
         </w:rPr>
-        <w:t xml:space="preserve">Division of AI Computer Science &amp; Engineering, Kyonggi University, Suwon, 16227, Republic of Korea </w:t>
+        <w:t xml:space="preserve">Republic of </w:t>
+      </w:r>
+      <w:r>
+        <w:rPr>
+          <w:sz w:val="18"/>
+          <w:szCs w:val="18"/>
+        </w:rPr>
+        <w:t>Korea</w:t>
       </w:r>
     </w:p>
     <w:p>
@@ -391,45 +461,99 @@
           <w:szCs w:val="18"/>
           <w:vertAlign w:val="superscript"/>
         </w:rPr>
-        <w:t>*</w:t>
+        <w:t>2</w:t>
       </w:r>
       <w:r>
         <w:rPr>
           <w:sz w:val="18"/>
           <w:szCs w:val="18"/>
         </w:rPr>
-        <w:t>Corresponding Author:</w:t>
+        <w:t>Kyonggi university Department of Computer Science</w:t>
       </w:r>
       <w:r>
         <w:rPr>
           <w:sz w:val="18"/>
           <w:szCs w:val="18"/>
         </w:rPr>
-        <w:t xml:space="preserve"> Namgi Kim</w:t>
-      </w:r>
-      <w:r>
+        <w:t xml:space="preserve">, </w:t>
+      </w:r>
+    </w:p>
+    <w:p>
+      <w:pPr>
+        <w:widowControl w:val="0"/>
+        <w:tabs>
+          <w:tab w:val="left" w:pos="187"/>
+        </w:tabs>
+        <w:snapToGrid w:val="0"/>
+        <w:jc w:val="center"/>
         <w:rPr>
           <w:sz w:val="18"/>
           <w:szCs w:val="18"/>
         </w:rPr>
-        <w:t xml:space="preserve">. Email: </w:t>
-      </w:r>
-      <w:hyperlink r:id="rId8" w:history="1">
-        <w:r>
-          <w:rPr>
-            <w:rStyle w:val="ab"/>
-            <w:sz w:val="18"/>
-            <w:szCs w:val="18"/>
-          </w:rPr>
-          <w:t>ngkim@kgu.ac.kr</w:t>
-        </w:r>
-      </w:hyperlink>
+      </w:pPr>
       <w:r>
         <w:rPr>
           <w:sz w:val="18"/>
           <w:szCs w:val="18"/>
         </w:rPr>
-        <w:t xml:space="preserve">  </w:t>
+        <w:t>Suwon, Republic of Korea</w:t>
+      </w:r>
+    </w:p>
+    <w:p>
+      <w:pPr>
+        <w:widowControl w:val="0"/>
+        <w:tabs>
+          <w:tab w:val="left" w:pos="187"/>
+        </w:tabs>
+        <w:snapToGrid w:val="0"/>
+        <w:jc w:val="center"/>
+        <w:rPr>
+          <w:sz w:val="18"/>
+          <w:szCs w:val="18"/>
+        </w:rPr>
+      </w:pPr>
+      <w:r>
+        <w:rPr>
+          <w:sz w:val="18"/>
+          <w:szCs w:val="18"/>
+          <w:vertAlign w:val="superscript"/>
+        </w:rPr>
+        <w:t>*</w:t>
+      </w:r>
+      <w:r>
+        <w:rPr>
+          <w:sz w:val="18"/>
+          <w:szCs w:val="18"/>
+        </w:rPr>
+        <w:t>Corresponding Author:</w:t>
+      </w:r>
+      <w:r>
+        <w:rPr>
+          <w:sz w:val="18"/>
+          <w:szCs w:val="18"/>
+        </w:rPr>
+        <w:t xml:space="preserve"> </w:t>
+      </w:r>
+      <w:r>
+        <w:rPr>
+          <w:sz w:val="18"/>
+          <w:szCs w:val="18"/>
+        </w:rPr>
+        <w:t>Sang-min Lee</w:t>
+      </w:r>
+      <w:r>
+        <w:rPr>
+          <w:sz w:val="18"/>
+          <w:szCs w:val="18"/>
+        </w:rPr>
+        <w:t>. Email:</w:t>
+      </w:r>
+      <w:r>
+        <w:rPr>
+          <w:sz w:val="18"/>
+          <w:szCs w:val="18"/>
+        </w:rPr>
+        <w:t xml:space="preserve"> d9249@kyonggi.ac.kr</w:t>
       </w:r>
     </w:p>
     <w:p>
@@ -520,23 +644,148 @@
       <w:r>
         <w:rPr>
           <w:sz w:val="20"/>
-          <w:szCs w:val="22"/>
-        </w:rPr>
-        <w:t>This paper presents a method for improving the accuracy of degenerative arthritis classification in radiographic images using the existing Xception model after deformation. The proposed model modifies the exit flow of the existing Xception model to generate a larger amount of parameters and then applies the filter of the exit flow by stacking more for effective feature extraction. This presents the possibility of further increasing accuracy through improvements in convolutional neural network models for problems with degenerative arthritis classification. We then present that the Xception model is effective for that domain through the accuracy comparison between deep networks and lightweight models by Layer</w:t>
-      </w:r>
-      <w:r>
-        <w:rPr>
-          <w:sz w:val="20"/>
-          <w:szCs w:val="22"/>
-        </w:rPr>
-        <w:t>.</w:t>
-      </w:r>
-      <w:r>
-        <w:rPr>
-          <w:sz w:val="20"/>
-          <w:szCs w:val="22"/>
-        </w:rPr>
-        <w:t xml:space="preserve"> </w:t>
+        </w:rPr>
+        <w:t xml:space="preserve">Many technologies are being studied to provide scientific evidence in the medical field, such as deep learning, and a lightweight deep learning model is being used to easily and quickly prevent degenerative arthritis, which can be known only when symptoms are severe. In this paper, we present a method for improving the accuracy of degenerative arthritis classification in radiographic images by modifying existing </w:t>
+      </w:r>
+      <w:proofErr w:type="spellStart"/>
+      <w:r>
+        <w:rPr>
+          <w:sz w:val="20"/>
+        </w:rPr>
+        <w:t>Xception</w:t>
+      </w:r>
+      <w:proofErr w:type="spellEnd"/>
+      <w:r>
+        <w:rPr>
+          <w:sz w:val="20"/>
+        </w:rPr>
+        <w:t xml:space="preserve"> models after deformation. The proposed model modifies the exit flow of the existing </w:t>
+      </w:r>
+      <w:proofErr w:type="spellStart"/>
+      <w:r>
+        <w:rPr>
+          <w:sz w:val="20"/>
+        </w:rPr>
+        <w:t>Xception</w:t>
+      </w:r>
+      <w:proofErr w:type="spellEnd"/>
+      <w:r>
+        <w:rPr>
+          <w:sz w:val="20"/>
+        </w:rPr>
+        <w:t xml:space="preserve"> model to generate more parameters, and then stacks more for effective feature extraction to apply the filter of the exit flow. This presents the possibility of additional accuracy through improvements in the convolutional neural network model for degenerative arthritis classification </w:t>
+      </w:r>
+      <w:proofErr w:type="gramStart"/>
+      <w:r>
+        <w:rPr>
+          <w:sz w:val="20"/>
+        </w:rPr>
+        <w:t>problems, and</w:t>
+      </w:r>
+      <w:proofErr w:type="gramEnd"/>
+      <w:r>
+        <w:rPr>
+          <w:sz w:val="20"/>
+        </w:rPr>
+        <w:t xml:space="preserve"> leverages a light deep learning model to enable automatic medical diagnosis and use in limited environments. We then compare the accuracy between layer-specific deep networks such as </w:t>
+      </w:r>
+      <w:proofErr w:type="spellStart"/>
+      <w:r>
+        <w:rPr>
+          <w:sz w:val="20"/>
+        </w:rPr>
+        <w:t>DenseNet</w:t>
+      </w:r>
+      <w:proofErr w:type="spellEnd"/>
+      <w:r>
+        <w:rPr>
+          <w:sz w:val="20"/>
+        </w:rPr>
+        <w:t xml:space="preserve">, </w:t>
+      </w:r>
+      <w:proofErr w:type="spellStart"/>
+      <w:r>
+        <w:rPr>
+          <w:sz w:val="20"/>
+        </w:rPr>
+        <w:t>EfficientNet</w:t>
+      </w:r>
+      <w:proofErr w:type="spellEnd"/>
+      <w:r>
+        <w:rPr>
+          <w:sz w:val="20"/>
+        </w:rPr>
+        <w:t xml:space="preserve">, and </w:t>
+      </w:r>
+      <w:proofErr w:type="spellStart"/>
+      <w:r>
+        <w:rPr>
+          <w:sz w:val="20"/>
+        </w:rPr>
+        <w:t>ResNet</w:t>
+      </w:r>
+      <w:proofErr w:type="spellEnd"/>
+      <w:r>
+        <w:rPr>
+          <w:sz w:val="20"/>
+        </w:rPr>
+        <w:t xml:space="preserve">, which exhibit high accuracy for image classification problems, with lightweight models such as </w:t>
+      </w:r>
+      <w:proofErr w:type="spellStart"/>
+      <w:r>
+        <w:rPr>
+          <w:sz w:val="20"/>
+        </w:rPr>
+        <w:t>SqueezNet</w:t>
+      </w:r>
+      <w:proofErr w:type="spellEnd"/>
+      <w:r>
+        <w:rPr>
+          <w:sz w:val="20"/>
+        </w:rPr>
+        <w:t xml:space="preserve">, </w:t>
+      </w:r>
+      <w:proofErr w:type="spellStart"/>
+      <w:r>
+        <w:rPr>
+          <w:sz w:val="20"/>
+        </w:rPr>
+        <w:t>MobileNet</w:t>
+      </w:r>
+      <w:proofErr w:type="spellEnd"/>
+      <w:r>
+        <w:rPr>
+          <w:sz w:val="20"/>
+        </w:rPr>
+        <w:t xml:space="preserve">, and </w:t>
+      </w:r>
+      <w:proofErr w:type="spellStart"/>
+      <w:r>
+        <w:rPr>
+          <w:sz w:val="20"/>
+        </w:rPr>
+        <w:t>ShuffleNet</w:t>
+      </w:r>
+      <w:proofErr w:type="spellEnd"/>
+      <w:r>
+        <w:rPr>
+          <w:sz w:val="20"/>
+        </w:rPr>
+        <w:t xml:space="preserve">, and show that the </w:t>
+      </w:r>
+      <w:proofErr w:type="spellStart"/>
+      <w:r>
+        <w:rPr>
+          <w:sz w:val="20"/>
+        </w:rPr>
+        <w:t>Xception</w:t>
+      </w:r>
+      <w:proofErr w:type="spellEnd"/>
+      <w:r>
+        <w:rPr>
+          <w:sz w:val="20"/>
+        </w:rPr>
+        <w:t xml:space="preserve"> model is effective for that domain. Accuracy tests were performed through the challenge, and confusion matrices were displayed on the verification dataset to show the accuracy of the model.</w:t>
       </w:r>
     </w:p>
     <w:p>
@@ -573,7 +822,135 @@
           <w:sz w:val="20"/>
           <w:szCs w:val="22"/>
         </w:rPr>
-        <w:t>Knee osteoarthritis, Deep Learning, Model Lightweight, Convolutional Neural Network</w:t>
+        <w:t>Knee osteoarthritis</w:t>
+      </w:r>
+      <w:r>
+        <w:rPr>
+          <w:sz w:val="20"/>
+          <w:szCs w:val="22"/>
+        </w:rPr>
+        <w:t>; d</w:t>
+      </w:r>
+      <w:r>
+        <w:rPr>
+          <w:sz w:val="20"/>
+          <w:szCs w:val="22"/>
+        </w:rPr>
+        <w:t xml:space="preserve">eep </w:t>
+      </w:r>
+      <w:r>
+        <w:rPr>
+          <w:sz w:val="20"/>
+          <w:szCs w:val="22"/>
+        </w:rPr>
+        <w:t>l</w:t>
+      </w:r>
+      <w:r>
+        <w:rPr>
+          <w:sz w:val="20"/>
+          <w:szCs w:val="22"/>
+        </w:rPr>
+        <w:t>earning</w:t>
+      </w:r>
+      <w:r>
+        <w:rPr>
+          <w:sz w:val="20"/>
+          <w:szCs w:val="22"/>
+        </w:rPr>
+        <w:t>;</w:t>
+      </w:r>
+      <w:r>
+        <w:rPr>
+          <w:sz w:val="20"/>
+          <w:szCs w:val="22"/>
+        </w:rPr>
+        <w:t xml:space="preserve"> </w:t>
+      </w:r>
+      <w:r>
+        <w:rPr>
+          <w:sz w:val="20"/>
+          <w:szCs w:val="22"/>
+        </w:rPr>
+        <w:t>m</w:t>
+      </w:r>
+      <w:r>
+        <w:rPr>
+          <w:sz w:val="20"/>
+          <w:szCs w:val="22"/>
+        </w:rPr>
+        <w:t xml:space="preserve">odel </w:t>
+      </w:r>
+      <w:r>
+        <w:rPr>
+          <w:rFonts w:ascii="바탕" w:eastAsia="바탕" w:hAnsi="바탕" w:cs="바탕"/>
+          <w:sz w:val="20"/>
+          <w:szCs w:val="22"/>
+          <w:lang w:eastAsia="ko-KR"/>
+        </w:rPr>
+        <w:t>l</w:t>
+      </w:r>
+      <w:r>
+        <w:rPr>
+          <w:sz w:val="20"/>
+          <w:szCs w:val="22"/>
+        </w:rPr>
+        <w:t>ightweight</w:t>
+      </w:r>
+      <w:r>
+        <w:rPr>
+          <w:sz w:val="20"/>
+          <w:szCs w:val="22"/>
+        </w:rPr>
+        <w:t>;</w:t>
+      </w:r>
+      <w:r>
+        <w:rPr>
+          <w:sz w:val="20"/>
+          <w:szCs w:val="22"/>
+        </w:rPr>
+        <w:t xml:space="preserve"> </w:t>
+      </w:r>
+      <w:r>
+        <w:rPr>
+          <w:sz w:val="20"/>
+          <w:szCs w:val="22"/>
+        </w:rPr>
+        <w:t>c</w:t>
+      </w:r>
+      <w:r>
+        <w:rPr>
+          <w:sz w:val="20"/>
+          <w:szCs w:val="22"/>
+        </w:rPr>
+        <w:t xml:space="preserve">onvolutional </w:t>
+      </w:r>
+      <w:r>
+        <w:rPr>
+          <w:sz w:val="20"/>
+          <w:szCs w:val="22"/>
+        </w:rPr>
+        <w:t>n</w:t>
+      </w:r>
+      <w:r>
+        <w:rPr>
+          <w:sz w:val="20"/>
+          <w:szCs w:val="22"/>
+        </w:rPr>
+        <w:t xml:space="preserve">eural </w:t>
+      </w:r>
+      <w:r>
+        <w:rPr>
+          <w:sz w:val="20"/>
+          <w:szCs w:val="22"/>
+        </w:rPr>
+        <w:t>n</w:t>
+      </w:r>
+      <w:r>
+        <w:rPr>
+          <w:sz w:val="20"/>
+          <w:szCs w:val="22"/>
+        </w:rPr>
+        <w:t>etwork</w:t>
       </w:r>
     </w:p>
     <w:p>
@@ -616,10 +993,12 @@
       <w:pPr>
         <w:pStyle w:val="keyword"/>
         <w:widowControl w:val="0"/>
-        <w:tabs>
-          <w:tab w:val="left" w:pos="187"/>
-        </w:tabs>
         <w:snapToGrid w:val="0"/>
+        <w:spacing w:before="0"/>
+        <w:ind w:firstLine="426"/>
+        <w:rPr>
+          <w:bCs/>
+        </w:rPr>
       </w:pPr>
       <w:r>
         <w:tab/>
@@ -628,6 +1007,9 @@
         <w:t xml:space="preserve">    </w:t>
       </w:r>
       <w:r>
+        <w:rPr>
+          <w:bCs/>
+        </w:rPr>
         <w:t xml:space="preserve">The human body is composed of numerous joints that allow us to move willingly. Articular cartilage, which is the most vital tissue for maintaining normal joint function, sits between these joints to prevent the bones from directly colliding [1]. </w:t>
       </w:r>
     </w:p>
@@ -635,12 +1017,17 @@
       <w:pPr>
         <w:pStyle w:val="keyword"/>
         <w:widowControl w:val="0"/>
-        <w:tabs>
-          <w:tab w:val="left" w:pos="187"/>
-        </w:tabs>
         <w:snapToGrid w:val="0"/>
-      </w:pPr>
-      <w:r>
+        <w:spacing w:before="0"/>
+        <w:ind w:firstLine="426"/>
+        <w:rPr>
+          <w:bCs/>
+        </w:rPr>
+      </w:pPr>
+      <w:r>
+        <w:rPr>
+          <w:bCs/>
+        </w:rPr>
         <w:t>The cartilage is indispensable for body movement, and because it is continuously used in daily life, the degree of cartilage wear increases with age, causing degenerative arthritis and movement discomfort.</w:t>
       </w:r>
     </w:p>
@@ -648,28 +1035,60 @@
       <w:pPr>
         <w:pStyle w:val="keyword"/>
         <w:widowControl w:val="0"/>
-        <w:tabs>
-          <w:tab w:val="left" w:pos="187"/>
-        </w:tabs>
         <w:snapToGrid w:val="0"/>
-      </w:pPr>
-      <w:r>
-        <w:t xml:space="preserve">Degenerative arthritis (also called osteoarthritis) is characterized by chronic pain, stiffness, and restrictions in joint range of motion, as well as localized articular cartilage degeneration and joint deformation. Degenerative arthritis progresses faster as more cartilage is used, and thus in Korea, more than 80% of patients over the age of 55 and almost all elderly patients over the age of 75 are diagnosed with knee osteoarthritis through radiation tests. If the cartilage suffers from severe wear and tear, it will cease to function normally, necessitating surgical and non-surgical treatment. Non-surgical treatment includes methods such as physical therapy, exercise therapy, and medication. Surgical treatments such as knee osteotomy and artificial joint replacement are performed in cases where the pain is too severe to maintain a lifestyle, the pain does not improve even after six months of non-surgical treatment, the structural deformation or instability of the joint is severe, or restrictions in range of motion are severe. However, there is a risk of infection during surgical treatment, which could necessitate re-surgery. Particularly in the case of artificial joint replacement treatment, side effects such as pain and function failure can be </w:t>
-      </w:r>
-      <w:r>
+        <w:spacing w:before="0"/>
+        <w:ind w:firstLine="426"/>
+        <w:rPr>
+          <w:bCs/>
+        </w:rPr>
+      </w:pPr>
+      <w:r>
+        <w:rPr>
+          <w:bCs/>
+        </w:rPr>
+        <w:t xml:space="preserve">Degenerative arthritis (also called osteoarthritis) is characterized by chronic pain, stiffness, and restrictions in joint range of motion, as well as localized articular cartilage degeneration and joint deformation. Degenerative arthritis progresses faster as more cartilage is used, and thus in Korea, more than 80% of patients over the age of 55 and almost all elderly patients over the age of 75 are diagnosed with knee osteoarthritis through radiation tests. If the cartilage suffers from severe wear and tear, it will cease to function normally, necessitating surgical and non-surgical treatment. Non-surgical treatment includes methods such as physical therapy, exercise therapy, and medication. Surgical treatments such as knee </w:t>
+      </w:r>
+      <w:r>
+        <w:rPr>
+          <w:bCs/>
+        </w:rPr>
+        <w:lastRenderedPageBreak/>
+        <w:t xml:space="preserve">osteotomy and artificial joint replacement are performed in cases where the pain is too severe to maintain a lifestyle, the pain does not improve even after six months of non-surgical treatment, the structural deformation or instability of the joint is severe, or restrictions in range of motion are severe. However, there is a risk of infection during surgical treatment, which could necessitate re-surgery. Particularly in the case of artificial joint replacement treatment, side effects such as pain and function failure can be </w:t>
+      </w:r>
+      <w:r>
+        <w:rPr>
+          <w:bCs/>
+        </w:rPr>
         <w:t>accompanied</w:t>
       </w:r>
       <w:r>
-        <w:t xml:space="preserve"> by structural instability after treatment, and the artificial joint’s life span is limited to approximately 15 years, necessitating a prudent decision. Owing to the limitations of surgical treatments, there is an </w:t>
-      </w:r>
-      <w:r>
-        <w:lastRenderedPageBreak/>
-        <w:t>increasing demand for oriental medical treatment, which has fewer side effects and is determined based on the individual physical characteristics. Therefore, the scientific and logical evidence for oriental medical diagnosis and treatment of knee osteoarthritis grows, and it is clear that standardized diagnosis and treatment methods that can be used in clinical settings must secure the evidence [2]</w:t>
-      </w:r>
-      <w:r>
-        <w:t>[16]</w:t>
-      </w:r>
-      <w:r>
+        <w:rPr>
+          <w:bCs/>
+        </w:rPr>
+        <w:t xml:space="preserve"> by structural instability after treatment, and the artificial joint’s life span is limited to approximately 15 years, necessitating a prudent decision. Owing to the limitations of surgical treatments, there is an increasing demand for oriental medical treatment, which has fewer side effects and is determined based on the individual physical characteristics. Therefore, the scientific and logical evidence for oriental medical diagnosis and treatment of knee osteoarthritis grows, and it is clear that standardized diagnosis and treatment methods that can be used in clinical settings must secure the evidence [2]</w:t>
+      </w:r>
+      <w:r>
+        <w:rPr>
+          <w:bCs/>
+        </w:rPr>
+        <w:t>[</w:t>
+      </w:r>
+      <w:r>
+        <w:rPr>
+          <w:bCs/>
+        </w:rPr>
+        <w:t>3</w:t>
+      </w:r>
+      <w:r>
+        <w:rPr>
+          <w:bCs/>
+        </w:rPr>
+        <w:t>]</w:t>
+      </w:r>
+      <w:r>
+        <w:rPr>
+          <w:bCs/>
+        </w:rPr>
         <w:t>.</w:t>
       </w:r>
     </w:p>
@@ -677,12 +1096,17 @@
       <w:pPr>
         <w:pStyle w:val="keyword"/>
         <w:widowControl w:val="0"/>
-        <w:tabs>
-          <w:tab w:val="left" w:pos="187"/>
-        </w:tabs>
         <w:snapToGrid w:val="0"/>
-      </w:pPr>
-      <w:r>
+        <w:spacing w:before="0"/>
+        <w:ind w:firstLine="426"/>
+        <w:rPr>
+          <w:bCs/>
+        </w:rPr>
+      </w:pPr>
+      <w:r>
+        <w:rPr>
+          <w:bCs/>
+        </w:rPr>
         <w:t>The medical community requires a scientific and logical basis in the process of diagnosis. Therefore, it is expected that if the standardized diagnosis method can be used, doctors will be able to use more objective indicators to make faster and more accurate diagnoses, and diseases caused by degenerative arthritis may be prevented owing to the improved method.</w:t>
       </w:r>
     </w:p>
@@ -690,32 +1114,70 @@
       <w:pPr>
         <w:pStyle w:val="keyword"/>
         <w:widowControl w:val="0"/>
-        <w:tabs>
-          <w:tab w:val="left" w:pos="187"/>
-        </w:tabs>
         <w:snapToGrid w:val="0"/>
-      </w:pPr>
-      <w:r>
-        <w:t>The existing procedure for diagnosing osteoarthritis is to first take radiographic im-ages, as shown in Fig. 1, and then to consider the resulting images, which show the gradual reduction of joint spacing and deepening shadows of the bones under the cartilage, as well as the questionnaire administered to patients, when determining the grade of osteo-arthritis. Because this procedure allows for the diagnosis of osteoarthritis based on visual changes similar to those shown in Fig. 2, studies to determine the grade of osteoarthritis have been widely conducted using accumulated knee radiology images to train a deep learning model. Although deep learning models based on these visual changes enable in-formation transfer to objective indicators, more extensive research has also been performed aimed at accuracy as the accuracy of osteoarthritis classification needs to be im-proved for practical use.</w:t>
+        <w:spacing w:before="0"/>
+        <w:ind w:firstLine="426"/>
+        <w:rPr>
+          <w:bCs/>
+        </w:rPr>
+      </w:pPr>
+      <w:r>
+        <w:rPr>
+          <w:bCs/>
+        </w:rPr>
+        <w:t>The existing procedure for diagnosing osteoarthritis is to first take radiographic images, as shown in Fig. 1, and then to consider the resulting images, which show the gradual reduction of joint spacing and deepening shadows of the bones under the cartilage, as well as the questionnaire administered to patients, when determining the grade of osteoarthritis. Because this procedure allows for the diagnosis of osteoarthritis based on visual changes similar to those shown in Fig. 2, studies to determine the grade of osteoarthritis have been widely conducted using accumulated knee radiology images to train a deep learning model. Although deep learning models based on these visual changes enable information transfer to objective indicators, more extensive research has also been performed aimed at accuracy as the accuracy of osteoarthritis classification needs to be improved for practical use.</w:t>
       </w:r>
     </w:p>
     <w:p>
       <w:pPr>
         <w:pStyle w:val="keyword"/>
         <w:widowControl w:val="0"/>
-        <w:tabs>
-          <w:tab w:val="left" w:pos="187"/>
-        </w:tabs>
         <w:snapToGrid w:val="0"/>
         <w:spacing w:before="0"/>
-      </w:pPr>
-      <w:r>
-        <w:t xml:space="preserve">In this study, the K-L grade, the most used rating index for cartilage wear in knee joints, is used and divided into five stages, as shown in Fig. 1 and Table 1. No hospital is allowed to share patients' radiology images without their permission owing to privacy laws. Additionally, each hospital has different radiographic image results and training data distribution. Furthermore, for the model to immediately learn the labeled data from doctors and for the updated model to be readily available, less analyzing time is critical; however, not all hospitals are equipped with high-performance computing devices. Given these considerations, a lightweight model with fewer parameters was used to reduce training time and speed data analysis. Additionally, a model suitable for the domain was found through performance comparisons in the same environment with other lightweight models, and an Xception variant model demonstrating improved accuracy to the </w:t>
-      </w:r>
-      <w:r>
+        <w:ind w:firstLine="426"/>
+      </w:pPr>
+      <w:r>
+        <w:rPr>
+          <w:bCs/>
+        </w:rPr>
+        <w:t>In this study, the K-L grade, the most used rating index for cartilage wear in knee joints, is used and divided into five stages, as shown in Fig. 1 and Tab</w:t>
+      </w:r>
+      <w:r>
+        <w:rPr>
+          <w:bCs/>
+        </w:rPr>
+        <w:t>.</w:t>
+      </w:r>
+      <w:r>
+        <w:rPr>
+          <w:bCs/>
+        </w:rPr>
+        <w:t xml:space="preserve"> 1. No hospital is allowed to share patients' radiology images without their permission owing to privacy laws. Additionally, each hospital has different radiographic image results and training data distribution. Furthermore, for the model to immediately learn the labeled data from doctors and for the updated model to be readily available, less analyzing time is critical; however, not all hospitals are equipped with high-performance computing devices. Given these considerations, a lightweight model with fewer parameters was used to reduce training time and speed data analysis. Additionally, a model suitable for the domain was found through performance comparisons in the same environment with other lightweight models, and an </w:t>
+      </w:r>
+      <w:proofErr w:type="spellStart"/>
+      <w:r>
+        <w:rPr>
+          <w:bCs/>
+        </w:rPr>
+        <w:t>Xception</w:t>
+      </w:r>
+      <w:proofErr w:type="spellEnd"/>
+      <w:r>
+        <w:rPr>
+          <w:bCs/>
+        </w:rPr>
+        <w:t xml:space="preserve"> variant model demonstrating improved accuracy to the </w:t>
+      </w:r>
+      <w:r>
+        <w:rPr>
+          <w:bCs/>
+        </w:rPr>
         <w:t>osteoarthritis</w:t>
       </w:r>
       <w:r>
+        <w:rPr>
+          <w:bCs/>
+        </w:rPr>
         <w:t xml:space="preserve"> classification problem was proposed.</w:t>
       </w:r>
     </w:p>
@@ -753,7 +1215,7 @@
                     </pic:cNvPicPr>
                   </pic:nvPicPr>
                   <pic:blipFill>
-                    <a:blip r:embed="rId9"/>
+                    <a:blip r:embed="rId8"/>
                     <a:stretch>
                       <a:fillRect/>
                     </a:stretch>
@@ -813,7 +1275,21 @@
           <w:b w:val="0"/>
           <w:szCs w:val="22"/>
         </w:rPr>
-        <w:t>Stage of knee osteoarthritis [3].</w:t>
+        <w:t>Stage of knee osteoarthritis [</w:t>
+      </w:r>
+      <w:r>
+        <w:rPr>
+          <w:b w:val="0"/>
+          <w:szCs w:val="22"/>
+        </w:rPr>
+        <w:t>4</w:t>
+      </w:r>
+      <w:r>
+        <w:rPr>
+          <w:b w:val="0"/>
+          <w:szCs w:val="22"/>
+        </w:rPr>
+        <w:t>].</w:t>
       </w:r>
     </w:p>
     <w:p>
@@ -843,6 +1319,7 @@
           <w:noProof/>
           <w:shd w:val="clear" w:color="auto" w:fill="FFFFFF" w:themeFill="background1"/>
         </w:rPr>
+        <w:lastRenderedPageBreak/>
         <w:drawing>
           <wp:inline distT="0" distB="0" distL="0" distR="0" wp14:anchorId="27A63D70" wp14:editId="5FAE46FE">
             <wp:extent cx="2580663" cy="1514103"/>
@@ -861,7 +1338,7 @@
                     </pic:cNvPicPr>
                   </pic:nvPicPr>
                   <pic:blipFill>
-                    <a:blip r:embed="rId10"/>
+                    <a:blip r:embed="rId9"/>
                     <a:stretch>
                       <a:fillRect/>
                     </a:stretch>
@@ -902,14 +1379,63 @@
           <w:bCs/>
           <w:szCs w:val="22"/>
         </w:rPr>
-        <w:t>Figure 2.</w:t>
+        <w:t>Figure 2</w:t>
+      </w:r>
+      <w:r>
+        <w:rPr>
+          <w:bCs/>
+          <w:szCs w:val="22"/>
+        </w:rPr>
+        <w:t>:</w:t>
       </w:r>
       <w:r>
         <w:rPr>
           <w:b w:val="0"/>
           <w:szCs w:val="22"/>
         </w:rPr>
-        <w:t xml:space="preserve"> Visual Symptoms of Osteoarthritis [4]</w:t>
+        <w:t xml:space="preserve"> Visual </w:t>
+      </w:r>
+      <w:r>
+        <w:rPr>
+          <w:b w:val="0"/>
+          <w:szCs w:val="22"/>
+        </w:rPr>
+        <w:t>s</w:t>
+      </w:r>
+      <w:r>
+        <w:rPr>
+          <w:b w:val="0"/>
+          <w:szCs w:val="22"/>
+        </w:rPr>
+        <w:t xml:space="preserve">ymptoms of </w:t>
+      </w:r>
+      <w:r>
+        <w:rPr>
+          <w:b w:val="0"/>
+          <w:szCs w:val="22"/>
+        </w:rPr>
+        <w:t>o</w:t>
+      </w:r>
+      <w:r>
+        <w:rPr>
+          <w:b w:val="0"/>
+          <w:szCs w:val="22"/>
+        </w:rPr>
+        <w:t>steoarthritis [</w:t>
+      </w:r>
+      <w:r>
+        <w:rPr>
+          <w:b w:val="0"/>
+          <w:szCs w:val="22"/>
+        </w:rPr>
+        <w:t>5</w:t>
+      </w:r>
+      <w:r>
+        <w:rPr>
+          <w:b w:val="0"/>
+          <w:szCs w:val="22"/>
+        </w:rPr>
+        <w:t>]</w:t>
       </w:r>
     </w:p>
     <w:p>
@@ -926,11 +1452,25 @@
           <w:szCs w:val="22"/>
         </w:rPr>
       </w:pPr>
-      <w:r>
-        <w:rPr>
-          <w:szCs w:val="22"/>
-        </w:rPr>
-        <w:lastRenderedPageBreak/>
+    </w:p>
+    <w:p>
+      <w:pPr>
+        <w:pStyle w:val="af1"/>
+        <w:keepNext w:val="0"/>
+        <w:widowControl w:val="0"/>
+        <w:tabs>
+          <w:tab w:val="left" w:pos="187"/>
+        </w:tabs>
+        <w:snapToGrid w:val="0"/>
+        <w:spacing w:beforeLines="50"/>
+        <w:rPr>
+          <w:szCs w:val="22"/>
+        </w:rPr>
+      </w:pPr>
+      <w:r>
+        <w:rPr>
+          <w:szCs w:val="22"/>
+        </w:rPr>
         <w:t xml:space="preserve">Table </w:t>
       </w:r>
       <w:r>
@@ -946,13 +1486,39 @@
         </w:rPr>
         <w:t xml:space="preserve">: </w:t>
       </w:r>
+      <w:proofErr w:type="spellStart"/>
       <w:r>
         <w:rPr>
           <w:b w:val="0"/>
           <w:szCs w:val="22"/>
           <w:lang w:eastAsia="en-US"/>
         </w:rPr>
-        <w:t>Kellgren Lawrence Rating Indicators [5]</w:t>
+        <w:t>Kellgren</w:t>
+      </w:r>
+      <w:proofErr w:type="spellEnd"/>
+      <w:r>
+        <w:rPr>
+          <w:b w:val="0"/>
+          <w:szCs w:val="22"/>
+          <w:lang w:eastAsia="en-US"/>
+        </w:rPr>
+        <w:t xml:space="preserve"> Lawrence Rating Indicators [</w:t>
+      </w:r>
+      <w:r>
+        <w:rPr>
+          <w:b w:val="0"/>
+          <w:szCs w:val="22"/>
+          <w:lang w:eastAsia="en-US"/>
+        </w:rPr>
+        <w:t>6</w:t>
+      </w:r>
+      <w:r>
+        <w:rPr>
+          <w:b w:val="0"/>
+          <w:szCs w:val="22"/>
+          <w:lang w:eastAsia="en-US"/>
+        </w:rPr>
+        <w:t>]</w:t>
       </w:r>
     </w:p>
     <w:tbl>
@@ -1436,8 +2002,17 @@
           <w:b/>
           <w:szCs w:val="22"/>
         </w:rPr>
-        <w:t>Related work</w:t>
-      </w:r>
+        <w:t xml:space="preserve">Related </w:t>
+      </w:r>
+      <w:proofErr w:type="gramStart"/>
+      <w:r>
+        <w:rPr>
+          <w:b/>
+          <w:szCs w:val="22"/>
+        </w:rPr>
+        <w:t>work</w:t>
+      </w:r>
+      <w:proofErr w:type="gramEnd"/>
     </w:p>
     <w:p>
       <w:pPr>
@@ -1456,13 +2031,51 @@
         <w:rPr>
           <w:szCs w:val="22"/>
         </w:rPr>
-        <w:t>Deep learning models tend to expand in size continuously for high accuracy, and deep learning models such as VGGNet require increased computation time and proportionately increased training time because they consist of deep layers of the network for high performance. Increased training time may increase in energy consumption. Recent models require more computation and training time owing to the large number of parameters [6]</w:t>
-      </w:r>
-      <w:r>
-        <w:rPr>
-          <w:szCs w:val="22"/>
-        </w:rPr>
-        <w:t>[18]</w:t>
+        <w:t xml:space="preserve">Deep learning models tend to expand in size continuously for high accuracy, and deep learning models such as </w:t>
+      </w:r>
+      <w:proofErr w:type="spellStart"/>
+      <w:r>
+        <w:rPr>
+          <w:szCs w:val="22"/>
+        </w:rPr>
+        <w:t>VGGNet</w:t>
+      </w:r>
+      <w:proofErr w:type="spellEnd"/>
+      <w:r>
+        <w:rPr>
+          <w:szCs w:val="22"/>
+        </w:rPr>
+        <w:t xml:space="preserve"> require increased computation time and proportionately increased training time because they consist of deep layers of the network for high performance. Increased training time may increase in energy consumption. Recent models require more computation and training time owing to the large number of parameters [</w:t>
+      </w:r>
+      <w:r>
+        <w:rPr>
+          <w:szCs w:val="22"/>
+        </w:rPr>
+        <w:t>7</w:t>
+      </w:r>
+      <w:r>
+        <w:rPr>
+          <w:szCs w:val="22"/>
+        </w:rPr>
+        <w:t>]</w:t>
+      </w:r>
+      <w:r>
+        <w:rPr>
+          <w:szCs w:val="22"/>
+        </w:rPr>
+        <w:t>[</w:t>
+      </w:r>
+      <w:r>
+        <w:rPr>
+          <w:szCs w:val="22"/>
+        </w:rPr>
+        <w:t>8</w:t>
+      </w:r>
+      <w:r>
+        <w:rPr>
+          <w:szCs w:val="22"/>
+        </w:rPr>
+        <w:t>]</w:t>
       </w:r>
     </w:p>
     <w:p>
@@ -1476,7 +2089,35 @@
         <w:rPr>
           <w:szCs w:val="22"/>
         </w:rPr>
-        <w:t>However, studies using deep network models have demonstrated no significant in-crease in predictive accuracy, and re-training the models when required in a limited environment or where additional training data are continuously growing has been difficult. To improve this approach, models such as DenseNet have been studied to efficiently use parameters rather than deepen the network, but the accuracy of those studies demonstrated no noticeable improvement in performance, only exceeding around 70%.</w:t>
+        <w:t xml:space="preserve">However, studies using deep network models have demonstrated no significant increase in predictive accuracy, and re-training the models when required in a limited environment or where additional training data are continuously growing has been difficult. To improve this approach, models such as </w:t>
+      </w:r>
+      <w:proofErr w:type="spellStart"/>
+      <w:r>
+        <w:rPr>
+          <w:szCs w:val="22"/>
+        </w:rPr>
+        <w:t>DenseNet</w:t>
+      </w:r>
+      <w:proofErr w:type="spellEnd"/>
+      <w:r>
+        <w:rPr>
+          <w:szCs w:val="22"/>
+        </w:rPr>
+        <w:t xml:space="preserve"> have been studied to efficiently use parameters rather than deepen the network, but the accuracy of those studies demonstrated no noticeable improvement in performance, only </w:t>
+      </w:r>
+      <w:proofErr w:type="gramStart"/>
+      <w:r>
+        <w:rPr>
+          <w:szCs w:val="22"/>
+        </w:rPr>
+        <w:t>exceeding</w:t>
+      </w:r>
+      <w:proofErr w:type="gramEnd"/>
+      <w:r>
+        <w:rPr>
+          <w:szCs w:val="22"/>
+        </w:rPr>
+        <w:t xml:space="preserve"> around 70%.</w:t>
       </w:r>
     </w:p>
     <w:p>
@@ -1490,7 +2131,19 @@
         <w:rPr>
           <w:szCs w:val="22"/>
         </w:rPr>
-        <w:t>Other approaches that have been actively investigated include transforming training data for augmentation or using pre-processing to reduce redundant information in radi-ology images. In a related study, Yolo-V2 models were used as a Joint Detector in radio-graphic image joint detection; through pre-processing, cartilage was detected in radio-graphic images, and only the joint part of the image was cropped from the entire knee radiographic image. VGG-19 models with 1.44 million parameters were used for classification, and the overall test image showed an accuracy of 69.58% [7].</w:t>
+        <w:t>Other approaches that have been actively investigated include transforming training data for augmentation or using pre-processing to reduce redundant information in radiology images. In a related study, Yolo-V2 models were used as a Joint Detector in radiographic image joint detection; through pre-processing, cartilage was detected in radiographic images, and only the joint part of the image was cropped from the entire knee radiographic image. VGG-19 models with 1.44 million parameters were used for classification, and the overall test image showed an accuracy of 69.58% [</w:t>
+      </w:r>
+      <w:r>
+        <w:rPr>
+          <w:szCs w:val="22"/>
+        </w:rPr>
+        <w:t>9</w:t>
+      </w:r>
+      <w:r>
+        <w:rPr>
+          <w:szCs w:val="22"/>
+        </w:rPr>
+        <w:t>].</w:t>
       </w:r>
     </w:p>
     <w:p>
@@ -1504,7 +2157,26 @@
         <w:rPr>
           <w:szCs w:val="22"/>
         </w:rPr>
-        <w:t>A fully connected network (FCN) was used for detection in a study on reducing parameters, and a classification model with approximately 540,000 parameters was fabricated through an analysis of the number of convolution layers and other parameters, which was the most suitable for knee osteoarthritis classification. The model’s performance after training was approximately 63.5% [8].</w:t>
+        <w:t xml:space="preserve">A fully connected network (FCN) was used for detection in a study on reducing parameters, and a classification model with approximately 540,000 parameters was fabricated through an analysis of the </w:t>
+      </w:r>
+      <w:r>
+        <w:rPr>
+          <w:szCs w:val="22"/>
+        </w:rPr>
+        <w:lastRenderedPageBreak/>
+        <w:t>number of convolution layers and other parameters, which was the most suitable for knee osteoarthritis classification. The model’s performance after training was approximately 63.5% [</w:t>
+      </w:r>
+      <w:r>
+        <w:rPr>
+          <w:szCs w:val="22"/>
+        </w:rPr>
+        <w:t>10</w:t>
+      </w:r>
+      <w:r>
+        <w:rPr>
+          <w:szCs w:val="22"/>
+        </w:rPr>
+        <w:t>].</w:t>
       </w:r>
     </w:p>
     <w:p>
@@ -1518,7 +2190,33 @@
         <w:rPr>
           <w:szCs w:val="22"/>
         </w:rPr>
-        <w:t>In a study that used data augmentation and lightweight models, the DenseNet model with an architecture that learns only small portions of an entire image was predicted to show robust performance on the K-L grade classification problem. First, both the Dense-Net-169 and Inception-V3 models were used for training, but the Inception-V3 model was excluded owing to poor performance. ImageNet was used as a pre-training of the Dense-Net-169 model to solve the problem of lack of training data. Crop, upscale, add noise, flip, and randomize contrast were successively applied to 80% of the training data, and only crop was applied to the remaining 20%. Training based on augmented data showed performances above 71%. Given that the accuracy of radiologists on the same test dataset was above 61%, the study verified that the accuracy of the deep learning model exceeded that of radiologists in osteoarthritis grade diagnosis [9].</w:t>
+        <w:t xml:space="preserve">In a study that used data augmentation and lightweight models, the </w:t>
+      </w:r>
+      <w:proofErr w:type="spellStart"/>
+      <w:r>
+        <w:rPr>
+          <w:szCs w:val="22"/>
+        </w:rPr>
+        <w:t>DenseNet</w:t>
+      </w:r>
+      <w:proofErr w:type="spellEnd"/>
+      <w:r>
+        <w:rPr>
+          <w:szCs w:val="22"/>
+        </w:rPr>
+        <w:t xml:space="preserve"> model with an architecture that learns only small portions of an entire image was predicted to show robust performance on the K-L grade classification problem. First, both the Dense-Net-169 and Inception-V3 models were used for training, but the Inception-V3 model was excluded owing to poor performance. ImageNet was used as a pre-training of the Dense-Net-169 model to solve the problem of lack of training data. Crop, upscale, add noise, flip, and randomize contrast were successively applied to 80% of the training data, and only crop was applied to the remaining 20%. Training based on augmented data showed performances above 71%. Given that the accuracy of radiologists on the same test dataset was above 61%, the study verified that the accuracy of the deep learning model exceeded that of radiologists in osteoarthritis grade diagnosis [</w:t>
+      </w:r>
+      <w:r>
+        <w:rPr>
+          <w:szCs w:val="22"/>
+        </w:rPr>
+        <w:t>11</w:t>
+      </w:r>
+      <w:r>
+        <w:rPr>
+          <w:szCs w:val="22"/>
+        </w:rPr>
+        <w:t>].</w:t>
       </w:r>
     </w:p>
     <w:p>
@@ -1528,18 +2226,129 @@
           <w:szCs w:val="22"/>
         </w:rPr>
       </w:pPr>
-      <w:r>
-        <w:rPr>
-          <w:szCs w:val="22"/>
-        </w:rPr>
-        <w:t xml:space="preserve">SqueezeNet, Xception, MobileNet, and ShuffleNet have all had a significant impact on light-weighting deep learning models. SqueezeNet [10] has a capacity of less than 0.5 MB, allowing for quick training </w:t>
-      </w:r>
-      <w:r>
-        <w:rPr>
-          <w:szCs w:val="22"/>
-        </w:rPr>
-        <w:lastRenderedPageBreak/>
-        <w:t xml:space="preserve">owing to its low computation volume. Fire Module, which is composed of two layers of Squeeze and Expand, has been proposed to achieve this structure. The SqueezeNet model requires 50 times fewer parameters than AlexNet to achieve the same accuracy, making it suitable for real-time updates. </w:t>
+      <w:proofErr w:type="spellStart"/>
+      <w:r>
+        <w:rPr>
+          <w:szCs w:val="22"/>
+        </w:rPr>
+        <w:t>SqueezeNet</w:t>
+      </w:r>
+      <w:proofErr w:type="spellEnd"/>
+      <w:r>
+        <w:rPr>
+          <w:szCs w:val="22"/>
+        </w:rPr>
+        <w:t xml:space="preserve">, </w:t>
+      </w:r>
+      <w:proofErr w:type="spellStart"/>
+      <w:r>
+        <w:rPr>
+          <w:szCs w:val="22"/>
+        </w:rPr>
+        <w:t>Xception</w:t>
+      </w:r>
+      <w:proofErr w:type="spellEnd"/>
+      <w:r>
+        <w:rPr>
+          <w:szCs w:val="22"/>
+        </w:rPr>
+        <w:t xml:space="preserve">, </w:t>
+      </w:r>
+      <w:proofErr w:type="spellStart"/>
+      <w:r>
+        <w:rPr>
+          <w:szCs w:val="22"/>
+        </w:rPr>
+        <w:t>MobileNet</w:t>
+      </w:r>
+      <w:proofErr w:type="spellEnd"/>
+      <w:r>
+        <w:rPr>
+          <w:szCs w:val="22"/>
+        </w:rPr>
+        <w:t xml:space="preserve">, and </w:t>
+      </w:r>
+      <w:proofErr w:type="spellStart"/>
+      <w:r>
+        <w:rPr>
+          <w:szCs w:val="22"/>
+        </w:rPr>
+        <w:t>ShuffleNet</w:t>
+      </w:r>
+      <w:proofErr w:type="spellEnd"/>
+      <w:r>
+        <w:rPr>
+          <w:szCs w:val="22"/>
+        </w:rPr>
+        <w:t xml:space="preserve"> have all had a significant impact on light-weighting deep learning models. </w:t>
+      </w:r>
+      <w:proofErr w:type="spellStart"/>
+      <w:r>
+        <w:rPr>
+          <w:szCs w:val="22"/>
+        </w:rPr>
+        <w:t>SqueezeNet</w:t>
+      </w:r>
+      <w:proofErr w:type="spellEnd"/>
+      <w:r>
+        <w:rPr>
+          <w:szCs w:val="22"/>
+        </w:rPr>
+        <w:t xml:space="preserve"> [1</w:t>
+      </w:r>
+      <w:r>
+        <w:rPr>
+          <w:szCs w:val="22"/>
+        </w:rPr>
+        <w:t>2</w:t>
+      </w:r>
+      <w:r>
+        <w:rPr>
+          <w:szCs w:val="22"/>
+        </w:rPr>
+        <w:t xml:space="preserve">] has a capacity of less than 0.5 MB, allowing for quick training owing to its low computation volume. Fire Module, which is composed of two layers of Squeeze and Expand, has been proposed to achieve this structure. The </w:t>
+      </w:r>
+      <w:proofErr w:type="spellStart"/>
+      <w:r>
+        <w:rPr>
+          <w:szCs w:val="22"/>
+        </w:rPr>
+        <w:t>SqueezeNet</w:t>
+      </w:r>
+      <w:proofErr w:type="spellEnd"/>
+      <w:r>
+        <w:rPr>
+          <w:szCs w:val="22"/>
+        </w:rPr>
+        <w:t xml:space="preserve"> model requires 50 times fewer parameters than </w:t>
+      </w:r>
+      <w:proofErr w:type="spellStart"/>
+      <w:r>
+        <w:rPr>
+          <w:szCs w:val="22"/>
+        </w:rPr>
+        <w:t>AlexNet</w:t>
+      </w:r>
+      <w:proofErr w:type="spellEnd"/>
+      <w:r>
+        <w:rPr>
+          <w:szCs w:val="22"/>
+        </w:rPr>
+        <w:t xml:space="preserve"> to achieve the same accuracy, making it suitable for </w:t>
+      </w:r>
+      <w:proofErr w:type="spellStart"/>
+      <w:r>
+        <w:rPr>
+          <w:szCs w:val="22"/>
+        </w:rPr>
+        <w:t>realtime</w:t>
+      </w:r>
+      <w:proofErr w:type="spellEnd"/>
+      <w:r>
+        <w:rPr>
+          <w:szCs w:val="22"/>
+        </w:rPr>
+        <w:t xml:space="preserve"> updates. </w:t>
       </w:r>
     </w:p>
     <w:p>
@@ -1549,11 +2358,59 @@
           <w:szCs w:val="22"/>
         </w:rPr>
       </w:pPr>
-      <w:r>
-        <w:rPr>
-          <w:szCs w:val="22"/>
-        </w:rPr>
-        <w:t>Xception [11] proposed an efficient convolutional layer called a depthwise separable convolution, which reduced the calculation volume to approximately 1/9 of the typical convolutional network model calculations, allowing the training rate to be nine times faster. A depthwise separable convolution enables filtering of each channel to extract the spatial features.</w:t>
+      <w:proofErr w:type="spellStart"/>
+      <w:r>
+        <w:rPr>
+          <w:szCs w:val="22"/>
+        </w:rPr>
+        <w:t>Xception</w:t>
+      </w:r>
+      <w:proofErr w:type="spellEnd"/>
+      <w:r>
+        <w:rPr>
+          <w:szCs w:val="22"/>
+        </w:rPr>
+        <w:t xml:space="preserve"> [1</w:t>
+      </w:r>
+      <w:r>
+        <w:rPr>
+          <w:szCs w:val="22"/>
+        </w:rPr>
+        <w:t>3</w:t>
+      </w:r>
+      <w:r>
+        <w:rPr>
+          <w:szCs w:val="22"/>
+        </w:rPr>
+        <w:t xml:space="preserve">] proposed an efficient convolutional layer called a </w:t>
+      </w:r>
+      <w:proofErr w:type="spellStart"/>
+      <w:r>
+        <w:rPr>
+          <w:szCs w:val="22"/>
+        </w:rPr>
+        <w:t>depthwise</w:t>
+      </w:r>
+      <w:proofErr w:type="spellEnd"/>
+      <w:r>
+        <w:rPr>
+          <w:szCs w:val="22"/>
+        </w:rPr>
+        <w:t xml:space="preserve"> separable convolution, which reduced the calculation volume to approximately 1/9 of the typical convolutional network model calculations, allowing the training rate to be nine times faster. A </w:t>
+      </w:r>
+      <w:proofErr w:type="spellStart"/>
+      <w:r>
+        <w:rPr>
+          <w:szCs w:val="22"/>
+        </w:rPr>
+        <w:t>depthwise</w:t>
+      </w:r>
+      <w:proofErr w:type="spellEnd"/>
+      <w:r>
+        <w:rPr>
+          <w:szCs w:val="22"/>
+        </w:rPr>
+        <w:t xml:space="preserve"> separable convolution enables filtering of each channel to extract the spatial features.</w:t>
       </w:r>
     </w:p>
     <w:p>
@@ -1563,11 +2420,39 @@
           <w:szCs w:val="22"/>
         </w:rPr>
       </w:pPr>
-      <w:r>
-        <w:rPr>
-          <w:szCs w:val="22"/>
-        </w:rPr>
-        <w:t>MobileNet[12] provides a lightweight structure that can operate on mobile devices or applications using a depth-separable convolutional structure, and has been published up to version 3 with a more improved structure, and further research is still actively underway</w:t>
+      <w:proofErr w:type="spellStart"/>
+      <w:proofErr w:type="gramStart"/>
+      <w:r>
+        <w:rPr>
+          <w:szCs w:val="22"/>
+        </w:rPr>
+        <w:t>MobileNet</w:t>
+      </w:r>
+      <w:proofErr w:type="spellEnd"/>
+      <w:r>
+        <w:rPr>
+          <w:szCs w:val="22"/>
+        </w:rPr>
+        <w:t>[</w:t>
+      </w:r>
+      <w:proofErr w:type="gramEnd"/>
+      <w:r>
+        <w:rPr>
+          <w:szCs w:val="22"/>
+        </w:rPr>
+        <w:t>1</w:t>
+      </w:r>
+      <w:r>
+        <w:rPr>
+          <w:szCs w:val="22"/>
+        </w:rPr>
+        <w:t>4</w:t>
+      </w:r>
+      <w:r>
+        <w:rPr>
+          <w:szCs w:val="22"/>
+        </w:rPr>
+        <w:t>] provides a lightweight structure that can operate on mobile devices or applications using a depth-separable convolutional structure, and has been published up to version 3 with a more improved structure, and further research is still actively underway</w:t>
       </w:r>
       <w:r>
         <w:rPr>
@@ -1585,7 +2470,19 @@
         <w:rPr>
           <w:szCs w:val="22"/>
         </w:rPr>
-        <w:t>17]</w:t>
+        <w:t>1</w:t>
+      </w:r>
+      <w:r>
+        <w:rPr>
+          <w:szCs w:val="22"/>
+        </w:rPr>
+        <w:t>5</w:t>
+      </w:r>
+      <w:r>
+        <w:rPr>
+          <w:szCs w:val="22"/>
+        </w:rPr>
+        <w:t>]</w:t>
       </w:r>
     </w:p>
     <w:p>
@@ -1595,11 +2492,69 @@
           <w:szCs w:val="22"/>
         </w:rPr>
       </w:pPr>
-      <w:r>
-        <w:rPr>
-          <w:szCs w:val="22"/>
-        </w:rPr>
-        <w:t>ShuffleNet [13] was light-weighted by 'shuffling' depthwise separable convolution results. Channel Shuffle, a method for solving problems arising from pointwise group convolution and 3x3 group convolution, was proposed to reduce the computation volume of 1x1 pointwise convolution. Accordingly, the model has a lower computation volume and uses more feature maps in a smaller computation volume.</w:t>
+      <w:proofErr w:type="spellStart"/>
+      <w:r>
+        <w:rPr>
+          <w:szCs w:val="22"/>
+        </w:rPr>
+        <w:t>ShuffleNet</w:t>
+      </w:r>
+      <w:proofErr w:type="spellEnd"/>
+      <w:r>
+        <w:rPr>
+          <w:szCs w:val="22"/>
+        </w:rPr>
+        <w:t xml:space="preserve"> [1</w:t>
+      </w:r>
+      <w:r>
+        <w:rPr>
+          <w:szCs w:val="22"/>
+        </w:rPr>
+        <w:t>6</w:t>
+      </w:r>
+      <w:r>
+        <w:rPr>
+          <w:szCs w:val="22"/>
+        </w:rPr>
+        <w:t xml:space="preserve">] was light-weighted by 'shuffling' </w:t>
+      </w:r>
+      <w:proofErr w:type="spellStart"/>
+      <w:r>
+        <w:rPr>
+          <w:szCs w:val="22"/>
+        </w:rPr>
+        <w:t>depthwise</w:t>
+      </w:r>
+      <w:proofErr w:type="spellEnd"/>
+      <w:r>
+        <w:rPr>
+          <w:szCs w:val="22"/>
+        </w:rPr>
+        <w:t xml:space="preserve"> separable convolution results. Channel Shuffle, a method for solving problems arising from pointwise group convolution and 3</w:t>
+      </w:r>
+      <w:r>
+        <w:rPr>
+          <w:szCs w:val="22"/>
+        </w:rPr>
+        <w:t xml:space="preserve"> </w:t>
+      </w:r>
+      <w:r>
+        <w:rPr>
+          <w:szCs w:val="22"/>
+        </w:rPr>
+        <w:t>×</w:t>
+      </w:r>
+      <w:r>
+        <w:rPr>
+          <w:szCs w:val="22"/>
+        </w:rPr>
+        <w:t xml:space="preserve"> </w:t>
+      </w:r>
+      <w:r>
+        <w:rPr>
+          <w:szCs w:val="22"/>
+        </w:rPr>
+        <w:t>3 group convolution, was proposed to reduce the computation volume of 1x1 pointwise convolution. Accordingly, the model has a lower computation volume and uses more feature maps in a smaller computation volume.</w:t>
       </w:r>
     </w:p>
     <w:p>
@@ -1629,7 +2584,35 @@
         <w:rPr>
           <w:szCs w:val="22"/>
         </w:rPr>
-        <w:t>This study was designed to find an effective lightweight model for the domain to minimize training time and cost by reducing the number of parameters, and Xception was selected as the most appropriate lightweight model to perform an experiment among the models that can effectively extract spatial features through depthwise separable convolution, which is most extensively used for lightweight models.</w:t>
+        <w:t xml:space="preserve">This study was designed to find an effective lightweight model for the domain to minimize training time and cost by reducing the number of parameters, and </w:t>
+      </w:r>
+      <w:proofErr w:type="spellStart"/>
+      <w:r>
+        <w:rPr>
+          <w:szCs w:val="22"/>
+        </w:rPr>
+        <w:t>Xception</w:t>
+      </w:r>
+      <w:proofErr w:type="spellEnd"/>
+      <w:r>
+        <w:rPr>
+          <w:szCs w:val="22"/>
+        </w:rPr>
+        <w:t xml:space="preserve"> was selected as the most appropriate lightweight model to perform an experiment among the models that can effectively extract spatial features through </w:t>
+      </w:r>
+      <w:proofErr w:type="spellStart"/>
+      <w:r>
+        <w:rPr>
+          <w:szCs w:val="22"/>
+        </w:rPr>
+        <w:t>depthwise</w:t>
+      </w:r>
+      <w:proofErr w:type="spellEnd"/>
+      <w:r>
+        <w:rPr>
+          <w:szCs w:val="22"/>
+        </w:rPr>
+        <w:t xml:space="preserve"> separable convolution, which is most extensively used for lightweight models.</w:t>
       </w:r>
       <w:r>
         <w:rPr>
@@ -1639,15 +2622,6 @@
         </w:rPr>
         <w:t xml:space="preserve"> </w:t>
       </w:r>
-    </w:p>
-    <w:p>
-      <w:pPr>
-        <w:rPr>
-          <w:rFonts w:ascii="Times" w:hAnsi="Times"/>
-          <w:b/>
-          <w:szCs w:val="22"/>
-        </w:rPr>
-      </w:pPr>
     </w:p>
     <w:p>
       <w:pPr>
@@ -1675,8 +2649,17 @@
           <w:b/>
           <w:szCs w:val="22"/>
         </w:rPr>
-        <w:t>Suggested method</w:t>
-      </w:r>
+        <w:t xml:space="preserve">Suggested </w:t>
+      </w:r>
+      <w:proofErr w:type="gramStart"/>
+      <w:r>
+        <w:rPr>
+          <w:b/>
+          <w:szCs w:val="22"/>
+        </w:rPr>
+        <w:t>method</w:t>
+      </w:r>
+      <w:proofErr w:type="gramEnd"/>
     </w:p>
     <w:p>
       <w:pPr>
@@ -1694,7 +2677,21 @@
         <w:rPr>
           <w:szCs w:val="22"/>
         </w:rPr>
-        <w:t>The depthwise separable convolution was considered effective in extracting features for grade classification through gradual reduction in joint spacing and deepening shad-ows of bones under cartilage, which are progressive symptoms of osteoarthritis because it allows channel-specific spatial features to be extracted.</w:t>
+        <w:t xml:space="preserve">The </w:t>
+      </w:r>
+      <w:proofErr w:type="spellStart"/>
+      <w:r>
+        <w:rPr>
+          <w:szCs w:val="22"/>
+        </w:rPr>
+        <w:t>depthwise</w:t>
+      </w:r>
+      <w:proofErr w:type="spellEnd"/>
+      <w:r>
+        <w:rPr>
+          <w:szCs w:val="22"/>
+        </w:rPr>
+        <w:t xml:space="preserve"> separable convolution was considered effective in extracting features for grade classification through gradual reduction in joint spacing and deepening shadows of bones under cartilage, which are progressive symptoms of osteoarthritis because it allows channel-specific spatial features to be extracted.</w:t>
       </w:r>
     </w:p>
     <w:p>
@@ -1713,7 +2710,82 @@
         <w:rPr>
           <w:szCs w:val="22"/>
         </w:rPr>
-        <w:t>The accuracy of Xception was the best among the results of finding and training a deep learning model suitable for the domain through an accuracy comparison of the models configured in Keras and prominent lightweight models. The results are shown in Table 3. Accuracy was improved by changing the structure of the best Xception model, and the result of analysis based on the structure of the model indicated that the correct prediction could not be made because of information loss caused by rapidly decreasing features. As a method for extracting a well-established feature, the convolution network was built in depth and the feature map was gradually reduced through filters. The goal was to control the decreasing number of parameters in the end-of-training process. Alt-hough we used more parameters than existing models, the model was still relatively smaller in size compared with VGGNet, which has many layers, allowing the training to be completed faster and with fewer parameters.</w:t>
+        <w:t xml:space="preserve">The accuracy of </w:t>
+      </w:r>
+      <w:proofErr w:type="spellStart"/>
+      <w:r>
+        <w:rPr>
+          <w:szCs w:val="22"/>
+        </w:rPr>
+        <w:t>Xception</w:t>
+      </w:r>
+      <w:proofErr w:type="spellEnd"/>
+      <w:r>
+        <w:rPr>
+          <w:szCs w:val="22"/>
+        </w:rPr>
+        <w:t xml:space="preserve"> was the best among the results of finding and training a deep learning model suitable for the domain through an accuracy comparison of the models configured in </w:t>
+      </w:r>
+      <w:proofErr w:type="spellStart"/>
+      <w:r>
+        <w:rPr>
+          <w:szCs w:val="22"/>
+        </w:rPr>
+        <w:t>Keras</w:t>
+      </w:r>
+      <w:proofErr w:type="spellEnd"/>
+      <w:r>
+        <w:rPr>
+          <w:szCs w:val="22"/>
+        </w:rPr>
+        <w:t xml:space="preserve"> and prominent lightweight models. The results are shown in Tab</w:t>
+      </w:r>
+      <w:r>
+        <w:rPr>
+          <w:szCs w:val="22"/>
+        </w:rPr>
+        <w:t>.</w:t>
+      </w:r>
+      <w:r>
+        <w:rPr>
+          <w:szCs w:val="22"/>
+        </w:rPr>
+        <w:t xml:space="preserve"> 3. Accuracy was improved by changing the structure of the best </w:t>
+      </w:r>
+      <w:proofErr w:type="spellStart"/>
+      <w:r>
+        <w:rPr>
+          <w:szCs w:val="22"/>
+        </w:rPr>
+        <w:t>Xception</w:t>
+      </w:r>
+      <w:proofErr w:type="spellEnd"/>
+      <w:r>
+        <w:rPr>
+          <w:szCs w:val="22"/>
+        </w:rPr>
+        <w:t xml:space="preserve"> model, and the result of analysis based on the structure of the model indicated that the correct prediction could not be made because of information loss caused by rapidly decreasing features. As a method for extracting a well-established feature, the convolution network was built in depth and the feature map was gradually reduced through filters. The goal was to control the decreasing number of parameters in the end-of-training process. Although we used more parameters than existing models, the model was still relatively smaller in size compared with </w:t>
+      </w:r>
+      <w:proofErr w:type="spellStart"/>
+      <w:r>
+        <w:rPr>
+          <w:szCs w:val="22"/>
+        </w:rPr>
+        <w:t>VGGNet</w:t>
+      </w:r>
+      <w:proofErr w:type="spellEnd"/>
+      <w:r>
+        <w:rPr>
+          <w:szCs w:val="22"/>
+        </w:rPr>
+        <w:t xml:space="preserve">, which has many layers, allowing the </w:t>
+      </w:r>
+      <w:r>
+        <w:rPr>
+          <w:szCs w:val="22"/>
+        </w:rPr>
+        <w:lastRenderedPageBreak/>
+        <w:t>training to be completed faster and with fewer parameters.</w:t>
       </w:r>
     </w:p>
     <w:p>
@@ -1732,7 +2804,67 @@
         <w:rPr>
           <w:szCs w:val="22"/>
         </w:rPr>
-        <w:t xml:space="preserve">An improved exit flow over the existing model consists of kernel sizes 3x3 and 10x10 size. The network is composed of several convolutional network layers, each with a dif-ferent number of filters. As the number of filters decreases gradually, so does the number of channels. Fig. 5 depicts the overall structure of the model. </w:t>
+        <w:t>An improved exit flow over the existing model consists of kernel sizes 3</w:t>
+      </w:r>
+      <w:r>
+        <w:rPr>
+          <w:szCs w:val="22"/>
+        </w:rPr>
+        <w:t xml:space="preserve"> </w:t>
+      </w:r>
+      <w:r>
+        <w:rPr>
+          <w:sz w:val="20"/>
+        </w:rPr>
+        <w:t>×</w:t>
+      </w:r>
+      <w:r>
+        <w:rPr>
+          <w:sz w:val="20"/>
+        </w:rPr>
+        <w:t xml:space="preserve"> </w:t>
+      </w:r>
+      <w:r>
+        <w:rPr>
+          <w:szCs w:val="22"/>
+        </w:rPr>
+        <w:t>3 and 10</w:t>
+      </w:r>
+      <w:r>
+        <w:rPr>
+          <w:szCs w:val="22"/>
+        </w:rPr>
+        <w:t xml:space="preserve"> </w:t>
+      </w:r>
+      <w:r>
+        <w:rPr>
+          <w:szCs w:val="22"/>
+        </w:rPr>
+        <w:t>×</w:t>
+      </w:r>
+      <w:r>
+        <w:rPr>
+          <w:szCs w:val="22"/>
+        </w:rPr>
+        <w:t xml:space="preserve"> </w:t>
+      </w:r>
+      <w:r>
+        <w:rPr>
+          <w:szCs w:val="22"/>
+        </w:rPr>
+        <w:t xml:space="preserve">10 size. The network is composed of several convolutional network layers, each with a different number of filters. As the number of filters decreases gradually, so does the number of channels. Fig. </w:t>
+      </w:r>
+      <w:r>
+        <w:rPr>
+          <w:szCs w:val="22"/>
+        </w:rPr>
+        <w:t>3</w:t>
+      </w:r>
+      <w:r>
+        <w:rPr>
+          <w:szCs w:val="22"/>
+        </w:rPr>
+        <w:t xml:space="preserve"> depicts the overall structure of the model. </w:t>
       </w:r>
     </w:p>
     <w:p>
@@ -1751,7 +2883,47 @@
         <w:rPr>
           <w:szCs w:val="22"/>
         </w:rPr>
-        <w:t>Fig. 5 shows the modified Xception model. The training was divided into two stages: the first stage used DPhi train as training data, and the second stage used Kaggle 2018 data as validation data. In the second stage, Kaggle 2018 data were divided into two.</w:t>
+        <w:t xml:space="preserve">Fig. </w:t>
+      </w:r>
+      <w:r>
+        <w:rPr>
+          <w:szCs w:val="22"/>
+        </w:rPr>
+        <w:t>3</w:t>
+      </w:r>
+      <w:r>
+        <w:rPr>
+          <w:szCs w:val="22"/>
+        </w:rPr>
+        <w:t xml:space="preserve"> shows the modified </w:t>
+      </w:r>
+      <w:proofErr w:type="spellStart"/>
+      <w:r>
+        <w:rPr>
+          <w:szCs w:val="22"/>
+        </w:rPr>
+        <w:t>Xception</w:t>
+      </w:r>
+      <w:proofErr w:type="spellEnd"/>
+      <w:r>
+        <w:rPr>
+          <w:szCs w:val="22"/>
+        </w:rPr>
+        <w:t xml:space="preserve"> model. The training was divided into two stages: the first stage used </w:t>
+      </w:r>
+      <w:proofErr w:type="spellStart"/>
+      <w:r>
+        <w:rPr>
+          <w:szCs w:val="22"/>
+        </w:rPr>
+        <w:t>DPhi</w:t>
+      </w:r>
+      <w:proofErr w:type="spellEnd"/>
+      <w:r>
+        <w:rPr>
+          <w:szCs w:val="22"/>
+        </w:rPr>
+        <w:t xml:space="preserve"> train as training data, and the second stage used Kaggle 2018 data as validation data. In the second stage, Kaggle 2018 data were divided into two.</w:t>
       </w:r>
     </w:p>
     <w:p>
@@ -1770,7 +2942,35 @@
         <w:rPr>
           <w:szCs w:val="22"/>
         </w:rPr>
-        <w:t>The training image used was 224 x 224 x 3, and early stopping was set to pre-training=imagenet, batch size = 8, and optimizer = Adam (learning rate = 0.00001). The training was conducted on Ubuntu 18.04, V100, TensorFlow 2.6.0, and Keras 2.0.</w:t>
+        <w:t>The training image used was 224 x 224 x 3, and early stopping was set to pre-training=</w:t>
+      </w:r>
+      <w:proofErr w:type="spellStart"/>
+      <w:r>
+        <w:rPr>
+          <w:szCs w:val="22"/>
+        </w:rPr>
+        <w:t>imagenet</w:t>
+      </w:r>
+      <w:proofErr w:type="spellEnd"/>
+      <w:r>
+        <w:rPr>
+          <w:szCs w:val="22"/>
+        </w:rPr>
+        <w:t xml:space="preserve">, batch size = 8, and optimizer = Adam (learning rate = 0.00001). The training was conducted on Ubuntu 18.04, V100, TensorFlow 2.6.0, and </w:t>
+      </w:r>
+      <w:proofErr w:type="spellStart"/>
+      <w:r>
+        <w:rPr>
+          <w:szCs w:val="22"/>
+        </w:rPr>
+        <w:t>Keras</w:t>
+      </w:r>
+      <w:proofErr w:type="spellEnd"/>
+      <w:r>
+        <w:rPr>
+          <w:szCs w:val="22"/>
+        </w:rPr>
+        <w:t xml:space="preserve"> 2.0.</w:t>
       </w:r>
     </w:p>
     <w:p>
@@ -1789,8 +2989,75 @@
         <w:rPr>
           <w:szCs w:val="22"/>
         </w:rPr>
-        <w:lastRenderedPageBreak/>
-        <w:t>The overall performance comparison among models is presented in Table 3. Mo-bileNet, ShuffleNet, SqueezeNet, and Xception, which greatly influenced the development of lightweight models, and additional deep learning models that use deep network layers were trained in the same environment. The performance was compared with the deep learning models described in previous studies.</w:t>
+        <w:t>The overall performance comparison among models is presented in Tab</w:t>
+      </w:r>
+      <w:r>
+        <w:rPr>
+          <w:szCs w:val="22"/>
+        </w:rPr>
+        <w:t>.</w:t>
+      </w:r>
+      <w:r>
+        <w:rPr>
+          <w:szCs w:val="22"/>
+        </w:rPr>
+        <w:t xml:space="preserve"> 3. </w:t>
+      </w:r>
+      <w:proofErr w:type="spellStart"/>
+      <w:r>
+        <w:rPr>
+          <w:szCs w:val="22"/>
+        </w:rPr>
+        <w:t>MobileNet</w:t>
+      </w:r>
+      <w:proofErr w:type="spellEnd"/>
+      <w:r>
+        <w:rPr>
+          <w:szCs w:val="22"/>
+        </w:rPr>
+        <w:t xml:space="preserve">, </w:t>
+      </w:r>
+      <w:proofErr w:type="spellStart"/>
+      <w:r>
+        <w:rPr>
+          <w:szCs w:val="22"/>
+        </w:rPr>
+        <w:t>ShuffleNet</w:t>
+      </w:r>
+      <w:proofErr w:type="spellEnd"/>
+      <w:r>
+        <w:rPr>
+          <w:szCs w:val="22"/>
+        </w:rPr>
+        <w:t xml:space="preserve">, </w:t>
+      </w:r>
+      <w:proofErr w:type="spellStart"/>
+      <w:r>
+        <w:rPr>
+          <w:szCs w:val="22"/>
+        </w:rPr>
+        <w:t>SqueezeNet</w:t>
+      </w:r>
+      <w:proofErr w:type="spellEnd"/>
+      <w:r>
+        <w:rPr>
+          <w:szCs w:val="22"/>
+        </w:rPr>
+        <w:t xml:space="preserve">, and </w:t>
+      </w:r>
+      <w:proofErr w:type="spellStart"/>
+      <w:r>
+        <w:rPr>
+          <w:szCs w:val="22"/>
+        </w:rPr>
+        <w:t>Xception</w:t>
+      </w:r>
+      <w:proofErr w:type="spellEnd"/>
+      <w:r>
+        <w:rPr>
+          <w:szCs w:val="22"/>
+        </w:rPr>
+        <w:t>, which greatly influenced the development of lightweight models, and additional deep learning models that use deep network layers were trained in the same environment. The performance was compared with the deep learning models described in previous studies.</w:t>
       </w:r>
     </w:p>
     <w:p>
@@ -1824,8 +3091,8 @@
           <w:shd w:val="clear" w:color="auto" w:fill="FFFFFF" w:themeFill="background1"/>
         </w:rPr>
         <w:drawing>
-          <wp:inline distT="0" distB="0" distL="0" distR="0" wp14:anchorId="5068094D" wp14:editId="30AD6341">
-            <wp:extent cx="5870213" cy="4251366"/>
+          <wp:inline distT="0" distB="0" distL="0" distR="0" wp14:anchorId="5068094D" wp14:editId="58B98B0A">
+            <wp:extent cx="5159464" cy="3736623"/>
             <wp:effectExtent l="0" t="0" r="0" b="0"/>
             <wp:docPr id="7" name="그림 7" descr="옅은이(가) 표시된 사진&#10;&#10;자동 생성된 설명"/>
             <wp:cNvGraphicFramePr>
@@ -1841,7 +3108,7 @@
                     </pic:cNvPicPr>
                   </pic:nvPicPr>
                   <pic:blipFill>
-                    <a:blip r:embed="rId11" cstate="print">
+                    <a:blip r:embed="rId10" cstate="print">
                       <a:extLst>
                         <a:ext uri="{28A0092B-C50C-407E-A947-70E740481C1C}">
                           <a14:useLocalDpi xmlns:a14="http://schemas.microsoft.com/office/drawing/2010/main" val="0"/>
@@ -1855,7 +3122,7 @@
                   <pic:spPr bwMode="auto">
                     <a:xfrm>
                       <a:off x="0" y="0"/>
-                      <a:ext cx="5898802" cy="4272071"/>
+                      <a:ext cx="5343493" cy="3869902"/>
                     </a:xfrm>
                     <a:prstGeom prst="rect">
                       <a:avLst/>
@@ -1892,7 +3159,21 @@
           <w:bCs/>
           <w:szCs w:val="22"/>
         </w:rPr>
-        <w:t>Figure 5.</w:t>
+        <w:t xml:space="preserve">Figure </w:t>
+      </w:r>
+      <w:r>
+        <w:rPr>
+          <w:bCs/>
+          <w:szCs w:val="22"/>
+        </w:rPr>
+        <w:t>3</w:t>
+      </w:r>
+      <w:r>
+        <w:rPr>
+          <w:bCs/>
+          <w:szCs w:val="22"/>
+        </w:rPr>
+        <w:t>:</w:t>
       </w:r>
       <w:r>
         <w:rPr>
@@ -1982,7 +3263,45 @@
         <w:rPr>
           <w:szCs w:val="22"/>
         </w:rPr>
-        <w:t>The detailed composition of the dataset used in this experiment is presented in Table 2, and the training and test data provided by DPhi were used for training and testing. The validation data were not provided; however, Kaggle data [14] were used instead.</w:t>
+        <w:t>The detailed composition of the dataset used in this experiment is presented in Tab</w:t>
+      </w:r>
+      <w:r>
+        <w:rPr>
+          <w:szCs w:val="22"/>
+        </w:rPr>
+        <w:t>.</w:t>
+      </w:r>
+      <w:r>
+        <w:rPr>
+          <w:szCs w:val="22"/>
+        </w:rPr>
+        <w:t xml:space="preserve"> 2, and the training and test data provided by </w:t>
+      </w:r>
+      <w:proofErr w:type="spellStart"/>
+      <w:r>
+        <w:rPr>
+          <w:szCs w:val="22"/>
+        </w:rPr>
+        <w:t>DPhi</w:t>
+      </w:r>
+      <w:proofErr w:type="spellEnd"/>
+      <w:r>
+        <w:rPr>
+          <w:szCs w:val="22"/>
+        </w:rPr>
+        <w:t xml:space="preserve"> were used for training and testing. The validation data were not provided; however, Kaggle data [1</w:t>
+      </w:r>
+      <w:r>
+        <w:rPr>
+          <w:szCs w:val="22"/>
+        </w:rPr>
+        <w:t>7</w:t>
+      </w:r>
+      <w:r>
+        <w:rPr>
+          <w:szCs w:val="22"/>
+        </w:rPr>
+        <w:t>] were used instead.</w:t>
       </w:r>
     </w:p>
     <w:p>
@@ -2001,7 +3320,50 @@
         <w:rPr>
           <w:szCs w:val="22"/>
         </w:rPr>
-        <w:t>As shown in Table 2, and Figs. 3 and 4, the training and test data imbalance is very severe. To solve this problem, classes with little data were weighted and used as training data.4.2. Experimental result</w:t>
+        <w:t>As shown in Tab</w:t>
+      </w:r>
+      <w:r>
+        <w:rPr>
+          <w:szCs w:val="22"/>
+        </w:rPr>
+        <w:t>.</w:t>
+      </w:r>
+      <w:r>
+        <w:rPr>
+          <w:szCs w:val="22"/>
+        </w:rPr>
+        <w:t xml:space="preserve"> 2, and Figs. </w:t>
+      </w:r>
+      <w:r>
+        <w:rPr>
+          <w:szCs w:val="22"/>
+        </w:rPr>
+        <w:t>4</w:t>
+      </w:r>
+      <w:r>
+        <w:rPr>
+          <w:szCs w:val="22"/>
+        </w:rPr>
+        <w:t xml:space="preserve"> and </w:t>
+      </w:r>
+      <w:r>
+        <w:rPr>
+          <w:szCs w:val="22"/>
+        </w:rPr>
+        <w:t>5</w:t>
+      </w:r>
+      <w:r>
+        <w:rPr>
+          <w:szCs w:val="22"/>
+        </w:rPr>
+        <w:t xml:space="preserve">, the training and test data imbalance is very severe. To solve </w:t>
+      </w:r>
+      <w:r>
+        <w:rPr>
+          <w:szCs w:val="22"/>
+        </w:rPr>
+        <w:lastRenderedPageBreak/>
+        <w:t>this problem, classes with little data were weighted and used as training data.4.2. Experimental result</w:t>
       </w:r>
       <w:r>
         <w:rPr>
@@ -2030,7 +3392,7 @@
           <w:tab w:val="left" w:pos="187"/>
         </w:tabs>
         <w:snapToGrid w:val="0"/>
-        <w:ind w:firstLineChars="200" w:firstLine="440"/>
+        <w:ind w:firstLineChars="200" w:firstLine="442"/>
         <w:jc w:val="center"/>
         <w:rPr>
           <w:szCs w:val="22"/>
@@ -2038,9 +3400,37 @@
       </w:pPr>
       <w:r>
         <w:rPr>
-          <w:szCs w:val="22"/>
-        </w:rPr>
-        <w:t>Table 2. Used dataset Configuration</w:t>
+          <w:b/>
+          <w:bCs/>
+          <w:szCs w:val="22"/>
+        </w:rPr>
+        <w:t>Table 2</w:t>
+      </w:r>
+      <w:r>
+        <w:rPr>
+          <w:b/>
+          <w:bCs/>
+          <w:szCs w:val="22"/>
+        </w:rPr>
+        <w:t>:</w:t>
+      </w:r>
+      <w:r>
+        <w:rPr>
+          <w:szCs w:val="22"/>
+        </w:rPr>
+        <w:t xml:space="preserve"> Used dataset </w:t>
+      </w:r>
+      <w:r>
+        <w:rPr>
+          <w:szCs w:val="22"/>
+        </w:rPr>
+        <w:t>c</w:t>
+      </w:r>
+      <w:r>
+        <w:rPr>
+          <w:szCs w:val="22"/>
+        </w:rPr>
+        <w:t>onfiguration</w:t>
       </w:r>
     </w:p>
     <w:tbl>
@@ -2305,7 +3695,7 @@
               <w:rPr>
                 <w:szCs w:val="22"/>
               </w:rPr>
-              <w:t>(Figure. 2.)</w:t>
+              <w:t>(Fig. 2.)</w:t>
             </w:r>
           </w:p>
         </w:tc>
@@ -2488,6 +3878,7 @@
                 <w:szCs w:val="22"/>
               </w:rPr>
             </w:pPr>
+            <w:proofErr w:type="spellStart"/>
             <w:r>
               <w:rPr>
                 <w:rFonts w:hint="eastAsia"/>
@@ -2499,7 +3890,14 @@
               <w:rPr>
                 <w:szCs w:val="22"/>
               </w:rPr>
-              <w:t>Phi train</w:t>
+              <w:t>Phi</w:t>
+            </w:r>
+            <w:proofErr w:type="spellEnd"/>
+            <w:r>
+              <w:rPr>
+                <w:szCs w:val="22"/>
+              </w:rPr>
+              <w:t xml:space="preserve"> train</w:t>
             </w:r>
             <w:r>
               <w:rPr>
@@ -2512,7 +3910,19 @@
               <w:rPr>
                 <w:szCs w:val="22"/>
               </w:rPr>
-              <w:t>Figure. 3.)</w:t>
+              <w:t xml:space="preserve">Fig. </w:t>
+            </w:r>
+            <w:r>
+              <w:rPr>
+                <w:szCs w:val="22"/>
+              </w:rPr>
+              <w:t>4</w:t>
+            </w:r>
+            <w:r>
+              <w:rPr>
+                <w:szCs w:val="22"/>
+              </w:rPr>
+              <w:t>.)</w:t>
             </w:r>
           </w:p>
         </w:tc>
@@ -2697,6 +4107,7 @@
                 <w:szCs w:val="22"/>
               </w:rPr>
             </w:pPr>
+            <w:proofErr w:type="spellStart"/>
             <w:r>
               <w:rPr>
                 <w:rFonts w:hint="eastAsia"/>
@@ -2708,7 +4119,14 @@
               <w:rPr>
                 <w:szCs w:val="22"/>
               </w:rPr>
-              <w:t>Phi test</w:t>
+              <w:t>Phi</w:t>
+            </w:r>
+            <w:proofErr w:type="spellEnd"/>
+            <w:r>
+              <w:rPr>
+                <w:szCs w:val="22"/>
+              </w:rPr>
+              <w:t xml:space="preserve"> test</w:t>
             </w:r>
           </w:p>
         </w:tc>
@@ -2725,8 +4143,10 @@
                 <w:tab w:val="left" w:pos="187"/>
               </w:tabs>
               <w:snapToGrid w:val="0"/>
-              <w:rPr>
-                <w:szCs w:val="22"/>
+              <w:jc w:val="center"/>
+              <w:rPr>
+                <w:szCs w:val="22"/>
+                <w:lang w:eastAsia="ko-KR"/>
               </w:rPr>
             </w:pPr>
             <w:r>
@@ -2796,7 +4216,7 @@
                     </pic:cNvPicPr>
                   </pic:nvPicPr>
                   <pic:blipFill>
-                    <a:blip r:embed="rId12"/>
+                    <a:blip r:embed="rId11"/>
                     <a:stretch>
                       <a:fillRect/>
                     </a:stretch>
@@ -2839,7 +4259,7 @@
                     </pic:cNvPicPr>
                   </pic:nvPicPr>
                   <pic:blipFill>
-                    <a:blip r:embed="rId13"/>
+                    <a:blip r:embed="rId12"/>
                     <a:stretch>
                       <a:fillRect/>
                     </a:stretch>
@@ -2880,7 +4300,28 @@
           <w:bCs/>
           <w:szCs w:val="22"/>
         </w:rPr>
-        <w:t xml:space="preserve">Figure 3. </w:t>
+        <w:t xml:space="preserve">Figure </w:t>
+      </w:r>
+      <w:r>
+        <w:rPr>
+          <w:bCs/>
+          <w:szCs w:val="22"/>
+        </w:rPr>
+        <w:t>4</w:t>
+      </w:r>
+      <w:r>
+        <w:rPr>
+          <w:bCs/>
+          <w:szCs w:val="22"/>
+        </w:rPr>
+        <w:t>:</w:t>
+      </w:r>
+      <w:r>
+        <w:rPr>
+          <w:bCs/>
+          <w:szCs w:val="22"/>
+        </w:rPr>
+        <w:t xml:space="preserve"> </w:t>
       </w:r>
       <w:r>
         <w:rPr>
@@ -2909,7 +4350,21 @@
           <w:b w:val="0"/>
           <w:szCs w:val="22"/>
         </w:rPr>
-        <w:t>Kaggle 2018 Dataset Configuration.</w:t>
+        <w:t xml:space="preserve">Kaggle 2018 Dataset </w:t>
+      </w:r>
+      <w:r>
+        <w:rPr>
+          <w:b w:val="0"/>
+          <w:szCs w:val="22"/>
+        </w:rPr>
+        <w:t>c</w:t>
+      </w:r>
+      <w:r>
+        <w:rPr>
+          <w:b w:val="0"/>
+          <w:szCs w:val="22"/>
+        </w:rPr>
+        <w:t>onfiguration.</w:t>
       </w:r>
     </w:p>
     <w:p>
@@ -2932,7 +4387,21 @@
           <w:bCs/>
           <w:szCs w:val="22"/>
         </w:rPr>
-        <w:t xml:space="preserve">Figure 4. </w:t>
+        <w:t xml:space="preserve">Figure </w:t>
+      </w:r>
+      <w:r>
+        <w:rPr>
+          <w:bCs/>
+          <w:szCs w:val="22"/>
+        </w:rPr>
+        <w:t>5</w:t>
+      </w:r>
+      <w:r>
+        <w:rPr>
+          <w:bCs/>
+          <w:szCs w:val="22"/>
+        </w:rPr>
+        <w:t xml:space="preserve">: </w:t>
       </w:r>
       <w:r>
         <w:rPr>
@@ -2941,12 +4410,35 @@
         </w:rPr>
         <w:t xml:space="preserve">(Right) </w:t>
       </w:r>
+      <w:proofErr w:type="spellStart"/>
       <w:r>
         <w:rPr>
           <w:b w:val="0"/>
           <w:szCs w:val="22"/>
         </w:rPr>
-        <w:t>DPhi Train Dataset Configuration.</w:t>
+        <w:t>DPhi</w:t>
+      </w:r>
+      <w:proofErr w:type="spellEnd"/>
+      <w:r>
+        <w:rPr>
+          <w:b w:val="0"/>
+          <w:szCs w:val="22"/>
+        </w:rPr>
+        <w:t xml:space="preserve"> Train Dataset </w:t>
+      </w:r>
+      <w:r>
+        <w:rPr>
+          <w:b w:val="0"/>
+          <w:szCs w:val="22"/>
+        </w:rPr>
+        <w:t>c</w:t>
+      </w:r>
+      <w:r>
+        <w:rPr>
+          <w:b w:val="0"/>
+          <w:szCs w:val="22"/>
+        </w:rPr>
+        <w:t>onfiguration.</w:t>
       </w:r>
     </w:p>
     <w:p>
@@ -2999,7 +4491,59 @@
         <w:rPr>
           <w:szCs w:val="22"/>
         </w:rPr>
-        <w:t>For the proposed Xception model performance evaluation, we participated in the DPhi's "Data Sprint #35: Osteoarthritis Knee X-ray" competition [15] and used the criteria provided in the competition for the prediction accuracy of the test dataset. Additionally, the knee arthritis dataset [6] provided by Kaggle's "Knee Osteoarthritis Dataset with KL Grading – 2018" was used as verification data, and the performance of the model was as-sessed based on the confusion matrix (Figs. 6 and 7).</w:t>
+        <w:t xml:space="preserve">For the proposed </w:t>
+      </w:r>
+      <w:proofErr w:type="spellStart"/>
+      <w:r>
+        <w:rPr>
+          <w:szCs w:val="22"/>
+        </w:rPr>
+        <w:t>Xception</w:t>
+      </w:r>
+      <w:proofErr w:type="spellEnd"/>
+      <w:r>
+        <w:rPr>
+          <w:szCs w:val="22"/>
+        </w:rPr>
+        <w:t xml:space="preserve"> model performance evaluation, we participated in the </w:t>
+      </w:r>
+      <w:proofErr w:type="spellStart"/>
+      <w:r>
+        <w:rPr>
+          <w:szCs w:val="22"/>
+        </w:rPr>
+        <w:t>DPhi's</w:t>
+      </w:r>
+      <w:proofErr w:type="spellEnd"/>
+      <w:r>
+        <w:rPr>
+          <w:szCs w:val="22"/>
+        </w:rPr>
+        <w:t xml:space="preserve"> "Data Sprint #35: Osteoarthritis Knee X-ray" competition [1</w:t>
+      </w:r>
+      <w:r>
+        <w:rPr>
+          <w:szCs w:val="22"/>
+        </w:rPr>
+        <w:t>8</w:t>
+      </w:r>
+      <w:r>
+        <w:rPr>
+          <w:szCs w:val="22"/>
+        </w:rPr>
+        <w:t>] and used the criteria provided in the competition for the prediction accuracy of the test dataset. Additionally, the knee arthritis dataset [</w:t>
+      </w:r>
+      <w:r>
+        <w:rPr>
+          <w:szCs w:val="22"/>
+        </w:rPr>
+        <w:t>17</w:t>
+      </w:r>
+      <w:r>
+        <w:rPr>
+          <w:szCs w:val="22"/>
+        </w:rPr>
+        <w:t>] provided by Kaggle's "Knee Osteoarthritis Dataset with KL Grading – 2018" was used as verification data, and the performance of the model was assessed based on the confusion matrix (Figs. 6 and 7).</w:t>
       </w:r>
     </w:p>
     <w:p>
@@ -3018,7 +4562,35 @@
         <w:rPr>
           <w:szCs w:val="22"/>
         </w:rPr>
-        <w:t>The accuracy of the trained model was calculated using DPhi's test dataset, and both experiments were conducted in the same environment. While our proposed model used the highest number of parameters, the Xception model delivered the best performance (72.2%) compared with the models used in other studies or the lightweight models. The modified model used approximately 2.5 times more parameters than the previous model, but demonstrated a significant improvement in accuracy of 79%, which was increased by 7%.</w:t>
+        <w:t xml:space="preserve">The accuracy of the trained model was calculated using </w:t>
+      </w:r>
+      <w:proofErr w:type="spellStart"/>
+      <w:r>
+        <w:rPr>
+          <w:szCs w:val="22"/>
+        </w:rPr>
+        <w:t>DPhi's</w:t>
+      </w:r>
+      <w:proofErr w:type="spellEnd"/>
+      <w:r>
+        <w:rPr>
+          <w:szCs w:val="22"/>
+        </w:rPr>
+        <w:t xml:space="preserve"> test dataset, and both experiments were conducted in the same environment. While our proposed model used the highest number of parameters, the </w:t>
+      </w:r>
+      <w:proofErr w:type="spellStart"/>
+      <w:r>
+        <w:rPr>
+          <w:szCs w:val="22"/>
+        </w:rPr>
+        <w:t>Xception</w:t>
+      </w:r>
+      <w:proofErr w:type="spellEnd"/>
+      <w:r>
+        <w:rPr>
+          <w:szCs w:val="22"/>
+        </w:rPr>
+        <w:t xml:space="preserve"> model delivered the best performance (72.2%) compared with the models used in other studies or the lightweight models. The modified model used approximately 2.5 times more parameters than the previous model, but demonstrated a significant improvement in accuracy of 79%, which was increased by 7%.</w:t>
       </w:r>
     </w:p>
     <w:p>
@@ -3053,6 +4625,49 @@
                 <pic:pic xmlns:pic="http://schemas.openxmlformats.org/drawingml/2006/picture">
                   <pic:nvPicPr>
                     <pic:cNvPr id="9" name="그림 1" descr="텍스트, 모니터, 전자기기, 디스플레이이(가) 표시된 사진&#10;&#10;자동 생성된 설명"/>
+                    <pic:cNvPicPr>
+                      <a:picLocks noChangeAspect="1" noChangeArrowheads="1"/>
+                    </pic:cNvPicPr>
+                  </pic:nvPicPr>
+                  <pic:blipFill>
+                    <a:blip r:embed="rId13"/>
+                    <a:stretch>
+                      <a:fillRect/>
+                    </a:stretch>
+                  </pic:blipFill>
+                  <pic:spPr bwMode="auto">
+                    <a:xfrm>
+                      <a:off x="0" y="0"/>
+                      <a:ext cx="2358000" cy="1980000"/>
+                    </a:xfrm>
+                    <a:prstGeom prst="rect">
+                      <a:avLst/>
+                    </a:prstGeom>
+                  </pic:spPr>
+                </pic:pic>
+              </a:graphicData>
+            </a:graphic>
+          </wp:inline>
+        </w:drawing>
+      </w:r>
+      <w:r>
+        <w:rPr>
+          <w:noProof/>
+          <w:shd w:val="clear" w:color="auto" w:fill="FFFFFF" w:themeFill="background1"/>
+        </w:rPr>
+        <w:drawing>
+          <wp:inline distT="0" distB="0" distL="0" distR="0" wp14:anchorId="5F104767" wp14:editId="0E90250B">
+            <wp:extent cx="2358000" cy="1980000"/>
+            <wp:effectExtent l="0" t="0" r="4445" b="0"/>
+            <wp:docPr id="14" name="그림 11" descr="텍스트, 모니터, 실내, 디스플레이이(가) 표시된 사진&#10;&#10;자동 생성된 설명"/>
+            <wp:cNvGraphicFramePr>
+              <a:graphicFrameLocks xmlns:a="http://schemas.openxmlformats.org/drawingml/2006/main" noChangeAspect="1"/>
+            </wp:cNvGraphicFramePr>
+            <a:graphic xmlns:a="http://schemas.openxmlformats.org/drawingml/2006/main">
+              <a:graphicData uri="http://schemas.openxmlformats.org/drawingml/2006/picture">
+                <pic:pic xmlns:pic="http://schemas.openxmlformats.org/drawingml/2006/picture">
+                  <pic:nvPicPr>
+                    <pic:cNvPr id="10" name="그림 11" descr="텍스트, 모니터, 실내, 디스플레이이(가) 표시된 사진&#10;&#10;자동 생성된 설명"/>
                     <pic:cNvPicPr>
                       <a:picLocks noChangeAspect="1" noChangeArrowheads="1"/>
                     </pic:cNvPicPr>
@@ -3078,49 +4693,6 @@
           </wp:inline>
         </w:drawing>
       </w:r>
-      <w:r>
-        <w:rPr>
-          <w:noProof/>
-          <w:shd w:val="clear" w:color="auto" w:fill="FFFFFF" w:themeFill="background1"/>
-        </w:rPr>
-        <w:drawing>
-          <wp:inline distT="0" distB="0" distL="0" distR="0" wp14:anchorId="5F104767" wp14:editId="0E90250B">
-            <wp:extent cx="2358000" cy="1980000"/>
-            <wp:effectExtent l="0" t="0" r="4445" b="0"/>
-            <wp:docPr id="14" name="그림 11" descr="텍스트, 모니터, 실내, 디스플레이이(가) 표시된 사진&#10;&#10;자동 생성된 설명"/>
-            <wp:cNvGraphicFramePr>
-              <a:graphicFrameLocks xmlns:a="http://schemas.openxmlformats.org/drawingml/2006/main" noChangeAspect="1"/>
-            </wp:cNvGraphicFramePr>
-            <a:graphic xmlns:a="http://schemas.openxmlformats.org/drawingml/2006/main">
-              <a:graphicData uri="http://schemas.openxmlformats.org/drawingml/2006/picture">
-                <pic:pic xmlns:pic="http://schemas.openxmlformats.org/drawingml/2006/picture">
-                  <pic:nvPicPr>
-                    <pic:cNvPr id="10" name="그림 11" descr="텍스트, 모니터, 실내, 디스플레이이(가) 표시된 사진&#10;&#10;자동 생성된 설명"/>
-                    <pic:cNvPicPr>
-                      <a:picLocks noChangeAspect="1" noChangeArrowheads="1"/>
-                    </pic:cNvPicPr>
-                  </pic:nvPicPr>
-                  <pic:blipFill>
-                    <a:blip r:embed="rId15"/>
-                    <a:stretch>
-                      <a:fillRect/>
-                    </a:stretch>
-                  </pic:blipFill>
-                  <pic:spPr bwMode="auto">
-                    <a:xfrm>
-                      <a:off x="0" y="0"/>
-                      <a:ext cx="2358000" cy="1980000"/>
-                    </a:xfrm>
-                    <a:prstGeom prst="rect">
-                      <a:avLst/>
-                    </a:prstGeom>
-                  </pic:spPr>
-                </pic:pic>
-              </a:graphicData>
-            </a:graphic>
-          </wp:inline>
-        </w:drawing>
-      </w:r>
     </w:p>
     <w:p>
       <w:pPr>
@@ -3142,14 +4714,58 @@
           <w:bCs/>
           <w:szCs w:val="22"/>
         </w:rPr>
-        <w:t xml:space="preserve">Figure 6. </w:t>
+        <w:t>Figure 6</w:t>
+      </w:r>
+      <w:r>
+        <w:rPr>
+          <w:bCs/>
+          <w:szCs w:val="22"/>
+        </w:rPr>
+        <w:t>:</w:t>
+      </w:r>
+      <w:r>
+        <w:rPr>
+          <w:bCs/>
+          <w:szCs w:val="22"/>
+        </w:rPr>
+        <w:t xml:space="preserve"> </w:t>
       </w:r>
       <w:r>
         <w:rPr>
           <w:b w:val="0"/>
           <w:szCs w:val="22"/>
         </w:rPr>
-        <w:t>(left) Xception Validation data result, at Kaggle 2018 dataset</w:t>
+        <w:t xml:space="preserve">(left) </w:t>
+      </w:r>
+      <w:proofErr w:type="spellStart"/>
+      <w:r>
+        <w:rPr>
+          <w:b w:val="0"/>
+          <w:szCs w:val="22"/>
+        </w:rPr>
+        <w:t>Xception</w:t>
+      </w:r>
+      <w:proofErr w:type="spellEnd"/>
+      <w:r>
+        <w:rPr>
+          <w:b w:val="0"/>
+          <w:szCs w:val="22"/>
+        </w:rPr>
+        <w:t xml:space="preserve"> </w:t>
+      </w:r>
+      <w:r>
+        <w:rPr>
+          <w:b w:val="0"/>
+          <w:szCs w:val="22"/>
+        </w:rPr>
+        <w:t>v</w:t>
+      </w:r>
+      <w:r>
+        <w:rPr>
+          <w:b w:val="0"/>
+          <w:szCs w:val="22"/>
+        </w:rPr>
+        <w:t>alidation data result, at Kaggle 2018 dataset</w:t>
       </w:r>
     </w:p>
     <w:p>
@@ -3172,14 +4788,58 @@
           <w:bCs/>
           <w:szCs w:val="22"/>
         </w:rPr>
-        <w:t xml:space="preserve">Figure 7. </w:t>
+        <w:t>Figure 7</w:t>
+      </w:r>
+      <w:r>
+        <w:rPr>
+          <w:bCs/>
+          <w:szCs w:val="22"/>
+        </w:rPr>
+        <w:t>:</w:t>
+      </w:r>
+      <w:r>
+        <w:rPr>
+          <w:bCs/>
+          <w:szCs w:val="22"/>
+        </w:rPr>
+        <w:t xml:space="preserve"> </w:t>
       </w:r>
       <w:r>
         <w:rPr>
           <w:b w:val="0"/>
           <w:szCs w:val="22"/>
         </w:rPr>
-        <w:t>(Right) Improved Xception Validation data result, at Kaggle 2018 dataset</w:t>
+        <w:t xml:space="preserve">(Right) Improved </w:t>
+      </w:r>
+      <w:proofErr w:type="spellStart"/>
+      <w:r>
+        <w:rPr>
+          <w:b w:val="0"/>
+          <w:szCs w:val="22"/>
+        </w:rPr>
+        <w:t>Xception</w:t>
+      </w:r>
+      <w:proofErr w:type="spellEnd"/>
+      <w:r>
+        <w:rPr>
+          <w:b w:val="0"/>
+          <w:szCs w:val="22"/>
+        </w:rPr>
+        <w:t xml:space="preserve"> </w:t>
+      </w:r>
+      <w:r>
+        <w:rPr>
+          <w:b w:val="0"/>
+          <w:szCs w:val="22"/>
+        </w:rPr>
+        <w:t>v</w:t>
+      </w:r>
+      <w:r>
+        <w:rPr>
+          <w:b w:val="0"/>
+          <w:szCs w:val="22"/>
+        </w:rPr>
+        <w:t>alidation data result, at Kaggle 2018 dataset</w:t>
       </w:r>
     </w:p>
     <w:p>
@@ -3202,7 +4862,20 @@
         <w:rPr>
           <w:szCs w:val="22"/>
         </w:rPr>
-        <w:t xml:space="preserve">Table 3. </w:t>
+        <w:lastRenderedPageBreak/>
+        <w:t>Table 3</w:t>
+      </w:r>
+      <w:r>
+        <w:rPr>
+          <w:szCs w:val="22"/>
+        </w:rPr>
+        <w:t>:</w:t>
+      </w:r>
+      <w:r>
+        <w:rPr>
+          <w:szCs w:val="22"/>
+        </w:rPr>
+        <w:t xml:space="preserve"> </w:t>
       </w:r>
       <w:r>
         <w:rPr>
@@ -3657,11 +5330,19 @@
                 <w:szCs w:val="22"/>
               </w:rPr>
             </w:pPr>
-            <w:r>
-              <w:rPr>
-                <w:szCs w:val="22"/>
-              </w:rPr>
-              <w:t>SqueezeNet [7]</w:t>
+            <w:proofErr w:type="spellStart"/>
+            <w:r>
+              <w:rPr>
+                <w:szCs w:val="22"/>
+              </w:rPr>
+              <w:t>SqueezeNet</w:t>
+            </w:r>
+            <w:proofErr w:type="spellEnd"/>
+            <w:r>
+              <w:rPr>
+                <w:szCs w:val="22"/>
+              </w:rPr>
+              <w:t xml:space="preserve"> [7]</w:t>
             </w:r>
           </w:p>
         </w:tc>
@@ -3808,11 +5489,19 @@
                 <w:szCs w:val="22"/>
               </w:rPr>
             </w:pPr>
-            <w:r>
-              <w:rPr>
-                <w:szCs w:val="22"/>
-              </w:rPr>
-              <w:t>Xception [8]</w:t>
+            <w:proofErr w:type="spellStart"/>
+            <w:r>
+              <w:rPr>
+                <w:szCs w:val="22"/>
+              </w:rPr>
+              <w:t>Xception</w:t>
+            </w:r>
+            <w:proofErr w:type="spellEnd"/>
+            <w:r>
+              <w:rPr>
+                <w:szCs w:val="22"/>
+              </w:rPr>
+              <w:t xml:space="preserve"> [8]</w:t>
             </w:r>
           </w:p>
         </w:tc>
@@ -3959,11 +5648,19 @@
                 <w:szCs w:val="22"/>
               </w:rPr>
             </w:pPr>
-            <w:r>
-              <w:rPr>
-                <w:szCs w:val="22"/>
-              </w:rPr>
-              <w:t>MobileNet [9]</w:t>
+            <w:proofErr w:type="spellStart"/>
+            <w:r>
+              <w:rPr>
+                <w:szCs w:val="22"/>
+              </w:rPr>
+              <w:t>MobileNet</w:t>
+            </w:r>
+            <w:proofErr w:type="spellEnd"/>
+            <w:r>
+              <w:rPr>
+                <w:szCs w:val="22"/>
+              </w:rPr>
+              <w:t xml:space="preserve"> [9]</w:t>
             </w:r>
           </w:p>
         </w:tc>
@@ -4193,7 +5890,6 @@
               <w:rPr>
                 <w:szCs w:val="22"/>
               </w:rPr>
-              <w:lastRenderedPageBreak/>
               <w:t>EfficientNetB2</w:t>
             </w:r>
           </w:p>
@@ -4564,11 +6260,19 @@
                 <w:szCs w:val="22"/>
               </w:rPr>
             </w:pPr>
-            <w:r>
-              <w:rPr>
-                <w:szCs w:val="22"/>
-              </w:rPr>
-              <w:t>ShuffleNet [10]</w:t>
+            <w:proofErr w:type="spellStart"/>
+            <w:r>
+              <w:rPr>
+                <w:szCs w:val="22"/>
+              </w:rPr>
+              <w:t>ShuffleNet</w:t>
+            </w:r>
+            <w:proofErr w:type="spellEnd"/>
+            <w:r>
+              <w:rPr>
+                <w:szCs w:val="22"/>
+              </w:rPr>
+              <w:t xml:space="preserve"> [10]</w:t>
             </w:r>
           </w:p>
         </w:tc>
@@ -4712,11 +6416,15 @@
               </w:tabs>
               <w:snapToGrid w:val="0"/>
               <w:rPr>
+                <w:b/>
+                <w:bCs/>
                 <w:szCs w:val="22"/>
               </w:rPr>
             </w:pPr>
             <w:r>
               <w:rPr>
+                <w:b/>
+                <w:bCs/>
                 <w:szCs w:val="22"/>
               </w:rPr>
               <w:t>Ours*</w:t>
@@ -4736,11 +6444,15 @@
               </w:tabs>
               <w:snapToGrid w:val="0"/>
               <w:rPr>
+                <w:b/>
+                <w:bCs/>
                 <w:szCs w:val="22"/>
               </w:rPr>
             </w:pPr>
             <w:r>
               <w:rPr>
+                <w:b/>
+                <w:bCs/>
                 <w:szCs w:val="22"/>
               </w:rPr>
               <w:t>56,755,255</w:t>
@@ -4760,11 +6472,15 @@
               </w:tabs>
               <w:snapToGrid w:val="0"/>
               <w:rPr>
+                <w:b/>
+                <w:bCs/>
                 <w:szCs w:val="22"/>
               </w:rPr>
             </w:pPr>
             <w:r>
               <w:rPr>
+                <w:b/>
+                <w:bCs/>
                 <w:szCs w:val="22"/>
               </w:rPr>
               <w:t>79.62</w:t>
@@ -4823,7 +6539,35 @@
         <w:rPr>
           <w:szCs w:val="22"/>
         </w:rPr>
-        <w:t>This study proposed to change the exit flow of the Xception model to classify osteo-arthritis grades. The proposed model is more accurate than other training models and the pre-modification model, with a 79.62% accuracy rate. Future studies must include a mathematical calculation analysis of the improved models or network improvements. Additionally, different knee joint radiology image datasets may be used to analyze the performance of the proposed Xception model more clearly and quantitatively</w:t>
+        <w:t xml:space="preserve">This study proposed to change the exit flow of the </w:t>
+      </w:r>
+      <w:proofErr w:type="spellStart"/>
+      <w:r>
+        <w:rPr>
+          <w:szCs w:val="22"/>
+        </w:rPr>
+        <w:t>Xception</w:t>
+      </w:r>
+      <w:proofErr w:type="spellEnd"/>
+      <w:r>
+        <w:rPr>
+          <w:szCs w:val="22"/>
+        </w:rPr>
+        <w:t xml:space="preserve"> model to classify osteoarthritis grades. The proposed model is more accurate than other training models and the pre-modification model, with a 79.62% accuracy rate. Future studies must include a mathematical calculation analysis of the improved models or network improvements. Additionally, different knee joint radiology image datasets may be used to analyze the performance of the proposed </w:t>
+      </w:r>
+      <w:proofErr w:type="spellStart"/>
+      <w:r>
+        <w:rPr>
+          <w:szCs w:val="22"/>
+        </w:rPr>
+        <w:t>Xception</w:t>
+      </w:r>
+      <w:proofErr w:type="spellEnd"/>
+      <w:r>
+        <w:rPr>
+          <w:szCs w:val="22"/>
+        </w:rPr>
+        <w:t xml:space="preserve"> model more clearly and quantitatively</w:t>
       </w:r>
       <w:r>
         <w:rPr>
@@ -4848,48 +6592,6 @@
       </w:pPr>
       <w:r>
         <w:rPr>
-          <w:b/>
-          <w:szCs w:val="22"/>
-        </w:rPr>
-        <w:t>Acknowledgement</w:t>
-      </w:r>
-      <w:r>
-        <w:rPr>
-          <w:b/>
-          <w:bCs/>
-          <w:szCs w:val="22"/>
-        </w:rPr>
-        <w:t>:</w:t>
-      </w:r>
-      <w:r>
-        <w:rPr>
-          <w:szCs w:val="22"/>
-        </w:rPr>
-        <w:t xml:space="preserve"> </w:t>
-      </w:r>
-      <w:r>
-        <w:rPr>
-          <w:szCs w:val="22"/>
-        </w:rPr>
-        <w:t>This research was conducted with the support of the Korea Research Foundation, and funded by the Ministry of Education of Korea in 2020. (No. 2020R1A6A1A03040583)</w:t>
-      </w:r>
-    </w:p>
-    <w:p>
-      <w:pPr>
-        <w:pStyle w:val="keyword"/>
-        <w:widowControl w:val="0"/>
-        <w:tabs>
-          <w:tab w:val="left" w:pos="187"/>
-        </w:tabs>
-        <w:adjustRightInd w:val="0"/>
-        <w:snapToGrid w:val="0"/>
-        <w:spacing w:before="240"/>
-        <w:rPr>
-          <w:szCs w:val="22"/>
-        </w:rPr>
-      </w:pPr>
-      <w:r>
-        <w:rPr>
           <w:rStyle w:val="af4"/>
           <w:b/>
           <w:bCs/>
@@ -4952,7 +6654,61 @@
         <w:rPr>
           <w:szCs w:val="22"/>
         </w:rPr>
-        <w:t>This work was supported by Kyonggi University‘s Graduate Research Assistantship 2022.</w:t>
+        <w:t xml:space="preserve">This research was conducted with the support of the Korea Research </w:t>
+      </w:r>
+      <w:proofErr w:type="gramStart"/>
+      <w:r>
+        <w:rPr>
+          <w:szCs w:val="22"/>
+        </w:rPr>
+        <w:t>Foundation, and</w:t>
+      </w:r>
+      <w:proofErr w:type="gramEnd"/>
+      <w:r>
+        <w:rPr>
+          <w:szCs w:val="22"/>
+        </w:rPr>
+        <w:t xml:space="preserve"> funded by the Ministry of Education of Korea in 2020. (No. 2020R1A6A1A03040583)</w:t>
+      </w:r>
+      <w:r>
+        <w:rPr>
+          <w:szCs w:val="22"/>
+        </w:rPr>
+        <w:t xml:space="preserve">. </w:t>
+      </w:r>
+      <w:r>
+        <w:rPr>
+          <w:szCs w:val="22"/>
+        </w:rPr>
+        <w:t xml:space="preserve">This work was supported by </w:t>
+      </w:r>
+      <w:proofErr w:type="spellStart"/>
+      <w:r>
+        <w:rPr>
+          <w:szCs w:val="22"/>
+        </w:rPr>
+        <w:t>Kyonggi</w:t>
+      </w:r>
+      <w:proofErr w:type="spellEnd"/>
+      <w:r>
+        <w:rPr>
+          <w:szCs w:val="22"/>
+        </w:rPr>
+        <w:t xml:space="preserve"> </w:t>
+      </w:r>
+      <w:proofErr w:type="gramStart"/>
+      <w:r>
+        <w:rPr>
+          <w:szCs w:val="22"/>
+        </w:rPr>
+        <w:t>University‘</w:t>
+      </w:r>
+      <w:proofErr w:type="gramEnd"/>
+      <w:r>
+        <w:rPr>
+          <w:szCs w:val="22"/>
+        </w:rPr>
+        <w:t>s Graduate Research Assistantship 2022.</w:t>
       </w:r>
     </w:p>
     <w:p>
@@ -5053,698 +6809,988 @@
     </w:p>
     <w:p>
       <w:pPr>
-        <w:pStyle w:val="References"/>
+        <w:widowControl w:val="0"/>
         <w:numPr>
           <w:ilvl w:val="0"/>
           <w:numId w:val="3"/>
         </w:numPr>
         <w:tabs>
           <w:tab w:val="left" w:pos="187"/>
+          <w:tab w:val="num" w:pos="400"/>
         </w:tabs>
-        <w:spacing w:after="60"/>
-        <w:rPr>
-          <w:bCs/>
-          <w:color w:val="000000"/>
-          <w:sz w:val="20"/>
-          <w:szCs w:val="20"/>
-        </w:rPr>
-      </w:pPr>
-      <w:hyperlink r:id="rId16" w:history="1">
-        <w:r>
-          <w:rPr>
-            <w:bCs/>
-            <w:color w:val="000000"/>
-            <w:sz w:val="20"/>
-            <w:szCs w:val="20"/>
-          </w:rPr>
-          <w:t>https://www.snubh.org/dh/main/index.do?DP_CD=JRC&amp;MENU_ID=002008024</w:t>
-        </w:r>
-      </w:hyperlink>
+        <w:snapToGrid w:val="0"/>
+        <w:ind w:leftChars="-181" w:left="2" w:hangingChars="200" w:hanging="400"/>
+        <w:rPr>
+          <w:sz w:val="20"/>
+        </w:rPr>
+      </w:pPr>
+      <w:r>
+        <w:rPr>
+          <w:sz w:val="20"/>
+        </w:rPr>
+        <w:t>https://www.snubh.org/dh/main/index.do?DP_CD=JRC&amp;MENU_ID=002008024</w:t>
+      </w:r>
     </w:p>
     <w:p>
       <w:pPr>
-        <w:pStyle w:val="References"/>
+        <w:widowControl w:val="0"/>
         <w:numPr>
           <w:ilvl w:val="0"/>
           <w:numId w:val="3"/>
         </w:numPr>
         <w:tabs>
           <w:tab w:val="left" w:pos="187"/>
+          <w:tab w:val="num" w:pos="400"/>
         </w:tabs>
-        <w:spacing w:after="60"/>
-        <w:rPr>
-          <w:bCs/>
-          <w:color w:val="000000"/>
-          <w:sz w:val="20"/>
-          <w:szCs w:val="20"/>
-        </w:rPr>
-      </w:pPr>
-      <w:r>
-        <w:rPr>
-          <w:bCs/>
-          <w:color w:val="000000"/>
-          <w:sz w:val="20"/>
-          <w:szCs w:val="20"/>
-        </w:rPr>
-        <w:t>Oh Seung-jun, Jang Eun-soo, Oh Young-sun, Kang Wi-chang, Lee Eun-jung, Jeong In-cheol, "An exploratory study on the reliability of degenerative knee arthritis dialectics and the correlation between knee ROM, VAS, and WOMAC," Journal of Korean Medicine Rehabilitation Vol. 29 No. 3, July 2019</w:t>
+        <w:snapToGrid w:val="0"/>
+        <w:ind w:leftChars="-181" w:left="2" w:hangingChars="200" w:hanging="400"/>
+        <w:rPr>
+          <w:sz w:val="20"/>
+        </w:rPr>
+      </w:pPr>
+      <w:r>
+        <w:rPr>
+          <w:sz w:val="20"/>
+        </w:rPr>
+        <w:t>S. Oh, E. Jang, Y. Oh, W. Kang, E. Lee, et al., "An exploratory study on the reliability of degenerative knee arthritis dialectics and the correlation between knee ROM, VAS, and WOMAC," Journal of Korean Medicine Rehabilitation, vol. 29, no. 3, pp. 113-128, 2019.</w:t>
       </w:r>
     </w:p>
     <w:p>
       <w:pPr>
-        <w:pStyle w:val="References"/>
+        <w:widowControl w:val="0"/>
         <w:numPr>
           <w:ilvl w:val="0"/>
           <w:numId w:val="3"/>
         </w:numPr>
         <w:tabs>
           <w:tab w:val="left" w:pos="187"/>
+          <w:tab w:val="num" w:pos="400"/>
         </w:tabs>
-        <w:spacing w:after="60"/>
-        <w:rPr>
-          <w:bCs/>
-          <w:color w:val="000000"/>
-          <w:sz w:val="20"/>
-          <w:szCs w:val="20"/>
-        </w:rPr>
-      </w:pPr>
-      <w:r>
-        <w:rPr>
-          <w:bCs/>
-          <w:color w:val="000000"/>
-          <w:sz w:val="20"/>
-          <w:szCs w:val="20"/>
-        </w:rPr>
-        <w:t>Neslihan Bayramoglu, Miika T. Nieminen, Simo Saarakkala, "A Lightweight CNN and Joint Shape-Joint Space (JS2) Descriptor for Radiological Osteoarthritis Detection," CVPR 2020</w:t>
+        <w:snapToGrid w:val="0"/>
+        <w:ind w:leftChars="-181" w:left="2" w:hangingChars="200" w:hanging="400"/>
+        <w:rPr>
+          <w:sz w:val="20"/>
+        </w:rPr>
+      </w:pPr>
+      <w:r>
+        <w:rPr>
+          <w:sz w:val="20"/>
+        </w:rPr>
+        <w:t xml:space="preserve">S. Park, W. </w:t>
+      </w:r>
+      <w:proofErr w:type="spellStart"/>
+      <w:r>
+        <w:rPr>
+          <w:sz w:val="20"/>
+        </w:rPr>
+        <w:t>Jeong</w:t>
+      </w:r>
+      <w:proofErr w:type="spellEnd"/>
+      <w:r>
+        <w:rPr>
+          <w:sz w:val="20"/>
+        </w:rPr>
+        <w:t xml:space="preserve"> and Y. S. Moon, "X-ray Image Segmentation using Multi-task Learning," KSII Transactions on Internet and Information Systems, vol. 14, no. 3, pp. 1104-1120, 2020</w:t>
       </w:r>
     </w:p>
     <w:p>
       <w:pPr>
-        <w:pStyle w:val="References"/>
+        <w:widowControl w:val="0"/>
         <w:numPr>
           <w:ilvl w:val="0"/>
           <w:numId w:val="3"/>
         </w:numPr>
         <w:tabs>
           <w:tab w:val="left" w:pos="187"/>
+          <w:tab w:val="num" w:pos="400"/>
         </w:tabs>
-        <w:spacing w:after="60"/>
-        <w:rPr>
-          <w:bCs/>
-          <w:color w:val="000000"/>
-          <w:sz w:val="20"/>
-          <w:szCs w:val="20"/>
-        </w:rPr>
-      </w:pPr>
-      <w:r>
-        <w:rPr>
-          <w:bCs/>
-          <w:color w:val="000000"/>
-          <w:sz w:val="20"/>
-          <w:szCs w:val="20"/>
-        </w:rPr>
-        <w:t>https://www.100ssd.co.kr/news/articleView.html?idxno=70447</w:t>
+        <w:snapToGrid w:val="0"/>
+        <w:ind w:leftChars="-181" w:left="2" w:hangingChars="200" w:hanging="400"/>
+        <w:rPr>
+          <w:sz w:val="20"/>
+        </w:rPr>
+      </w:pPr>
+      <w:r>
+        <w:rPr>
+          <w:sz w:val="20"/>
+        </w:rPr>
+        <w:t xml:space="preserve">N. </w:t>
+      </w:r>
+      <w:proofErr w:type="spellStart"/>
+      <w:r>
+        <w:rPr>
+          <w:sz w:val="20"/>
+        </w:rPr>
+        <w:t>Bayramoglu</w:t>
+      </w:r>
+      <w:proofErr w:type="spellEnd"/>
+      <w:r>
+        <w:rPr>
+          <w:sz w:val="20"/>
+        </w:rPr>
+        <w:t xml:space="preserve">, M. T. Nieminen, and S. </w:t>
+      </w:r>
+      <w:proofErr w:type="spellStart"/>
+      <w:r>
+        <w:rPr>
+          <w:sz w:val="20"/>
+        </w:rPr>
+        <w:t>Saarakkala</w:t>
+      </w:r>
+      <w:proofErr w:type="spellEnd"/>
+      <w:r>
+        <w:rPr>
+          <w:sz w:val="20"/>
+        </w:rPr>
+        <w:t xml:space="preserve">, "A lightweight CNN and joint shape-joint space (JS2) descriptor for radiological osteoarthritis detection," </w:t>
+      </w:r>
+      <w:r>
+        <w:rPr>
+          <w:sz w:val="20"/>
+        </w:rPr>
+        <w:t xml:space="preserve">in </w:t>
+      </w:r>
+      <w:proofErr w:type="spellStart"/>
+      <w:r>
+        <w:rPr>
+          <w:sz w:val="20"/>
+        </w:rPr>
+        <w:t>Papież</w:t>
+      </w:r>
+      <w:proofErr w:type="spellEnd"/>
+      <w:r>
+        <w:rPr>
+          <w:sz w:val="20"/>
+        </w:rPr>
+        <w:t>, B</w:t>
+      </w:r>
+      <w:r>
+        <w:rPr>
+          <w:sz w:val="20"/>
+        </w:rPr>
+        <w:t xml:space="preserve">, B., </w:t>
+      </w:r>
+      <w:proofErr w:type="spellStart"/>
+      <w:r>
+        <w:rPr>
+          <w:sz w:val="20"/>
+        </w:rPr>
+        <w:t>Namburete</w:t>
+      </w:r>
+      <w:proofErr w:type="spellEnd"/>
+      <w:r>
+        <w:rPr>
+          <w:sz w:val="20"/>
+        </w:rPr>
+        <w:t xml:space="preserve">, A., </w:t>
+      </w:r>
+      <w:proofErr w:type="spellStart"/>
+      <w:r>
+        <w:rPr>
+          <w:sz w:val="20"/>
+        </w:rPr>
+        <w:t>Yaqub</w:t>
+      </w:r>
+      <w:proofErr w:type="spellEnd"/>
+      <w:r>
+        <w:rPr>
+          <w:sz w:val="20"/>
+        </w:rPr>
+        <w:t>, M., Noble, J. (eds) Medical Image Understanding and Analysis. MIUA 2020. Communications in Computer and Information Science, vol 1248. Cham, Switzerland: Springer, pp. 331-345, 2020.</w:t>
       </w:r>
     </w:p>
     <w:p>
       <w:pPr>
-        <w:pStyle w:val="References"/>
+        <w:widowControl w:val="0"/>
         <w:numPr>
           <w:ilvl w:val="0"/>
           <w:numId w:val="3"/>
         </w:numPr>
         <w:tabs>
           <w:tab w:val="left" w:pos="187"/>
+          <w:tab w:val="num" w:pos="400"/>
         </w:tabs>
-        <w:spacing w:after="60"/>
-        <w:rPr>
-          <w:bCs/>
-          <w:color w:val="000000"/>
-          <w:sz w:val="20"/>
-          <w:szCs w:val="20"/>
-        </w:rPr>
-      </w:pPr>
-      <w:r>
-        <w:rPr>
-          <w:bCs/>
-          <w:color w:val="000000"/>
-          <w:sz w:val="20"/>
-          <w:szCs w:val="20"/>
-        </w:rPr>
-        <w:t>https://radiopaedia.org/articles/kellgren-and-lawrence-system-for-classification-of-osteoarthritis</w:t>
+        <w:snapToGrid w:val="0"/>
+        <w:ind w:leftChars="-181" w:left="2" w:hangingChars="200" w:hanging="400"/>
+        <w:rPr>
+          <w:sz w:val="20"/>
+        </w:rPr>
+      </w:pPr>
+      <w:r>
+        <w:rPr>
+          <w:sz w:val="20"/>
+        </w:rPr>
+        <w:t>https://www.100ssd.co.kr/news/articleView.html?idxno=70447</w:t>
       </w:r>
     </w:p>
     <w:p>
       <w:pPr>
-        <w:pStyle w:val="References"/>
+        <w:widowControl w:val="0"/>
         <w:numPr>
           <w:ilvl w:val="0"/>
           <w:numId w:val="3"/>
         </w:numPr>
         <w:tabs>
           <w:tab w:val="left" w:pos="187"/>
+          <w:tab w:val="num" w:pos="400"/>
         </w:tabs>
-        <w:spacing w:after="60"/>
-        <w:rPr>
-          <w:bCs/>
-          <w:color w:val="000000"/>
-          <w:sz w:val="20"/>
-          <w:szCs w:val="20"/>
-        </w:rPr>
-      </w:pPr>
-      <w:r>
-        <w:rPr>
-          <w:bCs/>
-          <w:color w:val="000000"/>
-          <w:sz w:val="20"/>
-          <w:szCs w:val="20"/>
-        </w:rPr>
-        <w:t>Lee Kyung-ha, Kim Eun-hee, Intelligent Infrastructure Technology Research Group, "Deep Learning Model Lightweight Technology Analysis," Korea Institute of Science and Technology Information,  2020.11</w:t>
+        <w:snapToGrid w:val="0"/>
+        <w:ind w:leftChars="-181" w:left="2" w:hangingChars="200" w:hanging="400"/>
+        <w:rPr>
+          <w:sz w:val="20"/>
+        </w:rPr>
+      </w:pPr>
+      <w:r>
+        <w:rPr>
+          <w:sz w:val="20"/>
+        </w:rPr>
+        <w:t>V. Pai and H. Knipe, "</w:t>
+      </w:r>
+      <w:proofErr w:type="spellStart"/>
+      <w:r>
+        <w:rPr>
+          <w:sz w:val="20"/>
+        </w:rPr>
+        <w:t>Kellgren</w:t>
+      </w:r>
+      <w:proofErr w:type="spellEnd"/>
+      <w:r>
+        <w:rPr>
+          <w:sz w:val="20"/>
+        </w:rPr>
+        <w:t xml:space="preserve"> and Lawrence system for classification of osteoarthritis," Reference article, Radiopaedia.org. https://radiopaedia.org/articles/kellgren-and-lawrence-system-for-classification-of-osteoarthritis</w:t>
       </w:r>
     </w:p>
     <w:p>
       <w:pPr>
-        <w:pStyle w:val="References"/>
+        <w:widowControl w:val="0"/>
         <w:numPr>
           <w:ilvl w:val="0"/>
           <w:numId w:val="3"/>
         </w:numPr>
         <w:tabs>
           <w:tab w:val="left" w:pos="187"/>
+          <w:tab w:val="num" w:pos="400"/>
         </w:tabs>
-        <w:spacing w:after="60"/>
-        <w:rPr>
-          <w:bCs/>
-          <w:color w:val="000000"/>
-          <w:sz w:val="20"/>
-          <w:szCs w:val="20"/>
-        </w:rPr>
-      </w:pPr>
-      <w:r>
-        <w:rPr>
-          <w:bCs/>
-          <w:color w:val="000000"/>
-          <w:sz w:val="20"/>
-          <w:szCs w:val="20"/>
-        </w:rPr>
-        <w:t>Pingjun Chenm, Linlin Gao, Xiaoshuang Shi, Kyle Allen, Lin Yanga, "Fully automatic knee osteoarthritis severity grading using deep neural networks with a novel ordinal loss," Computerized Medical Imaging and Graphics Volume 75, Pages 84-92, July 2019</w:t>
+        <w:snapToGrid w:val="0"/>
+        <w:ind w:leftChars="-181" w:left="2" w:hangingChars="200" w:hanging="400"/>
+        <w:rPr>
+          <w:sz w:val="20"/>
+        </w:rPr>
+      </w:pPr>
+      <w:r>
+        <w:rPr>
+          <w:sz w:val="20"/>
+        </w:rPr>
+        <w:t>K. Lee, E. Kim, and Intelligent Infrastructure Technology Research Group, "Deep Learning Model Lightweight Technology Analysis," Korea Institute of Science and Technology Information, 2020.11</w:t>
       </w:r>
     </w:p>
     <w:p>
       <w:pPr>
-        <w:pStyle w:val="References"/>
+        <w:widowControl w:val="0"/>
         <w:numPr>
           <w:ilvl w:val="0"/>
           <w:numId w:val="3"/>
         </w:numPr>
         <w:tabs>
           <w:tab w:val="left" w:pos="187"/>
+          <w:tab w:val="num" w:pos="400"/>
         </w:tabs>
-        <w:spacing w:after="60"/>
-        <w:rPr>
-          <w:bCs/>
-          <w:color w:val="000000"/>
-          <w:sz w:val="20"/>
-          <w:szCs w:val="20"/>
-        </w:rPr>
-      </w:pPr>
-      <w:r>
-        <w:rPr>
-          <w:bCs/>
-          <w:color w:val="000000"/>
-          <w:sz w:val="20"/>
-          <w:szCs w:val="20"/>
-        </w:rPr>
-        <w:t>Joseph Antony, Kevin McGuinness, Kieran Moran, Noel E O'Connor, "Automatic Detection of Knee Joints and Quantification of Knee Osteoarthritis Severity using Convolutional Neural Networks," MLDM 2017, pp 376-390, 2017.</w:t>
+        <w:snapToGrid w:val="0"/>
+        <w:ind w:leftChars="-181" w:left="2" w:hangingChars="200" w:hanging="400"/>
+        <w:rPr>
+          <w:sz w:val="20"/>
+        </w:rPr>
+      </w:pPr>
+      <w:r>
+        <w:rPr>
+          <w:sz w:val="20"/>
+        </w:rPr>
+        <w:t xml:space="preserve">H. B. </w:t>
+      </w:r>
+      <w:proofErr w:type="spellStart"/>
+      <w:r>
+        <w:rPr>
+          <w:sz w:val="20"/>
+        </w:rPr>
+        <w:t>Baydargil</w:t>
+      </w:r>
+      <w:proofErr w:type="spellEnd"/>
+      <w:r>
+        <w:rPr>
+          <w:sz w:val="20"/>
+        </w:rPr>
+        <w:t>, J. Park, D. Kang, H. Kang and K. Cho, "A Parallel Deep Convolutional Neural Network for Alzheimer’s disease classification on PET/CT brain images," KSII Transactions on Internet and Information Systems, vol. 14, no. 9, pp. 3583-3597, 2020.</w:t>
       </w:r>
     </w:p>
     <w:p>
       <w:pPr>
-        <w:pStyle w:val="References"/>
+        <w:widowControl w:val="0"/>
         <w:numPr>
           <w:ilvl w:val="0"/>
           <w:numId w:val="3"/>
         </w:numPr>
         <w:tabs>
           <w:tab w:val="left" w:pos="187"/>
+          <w:tab w:val="num" w:pos="400"/>
         </w:tabs>
-        <w:spacing w:after="60"/>
-        <w:rPr>
-          <w:bCs/>
-          <w:color w:val="000000"/>
-          <w:sz w:val="20"/>
-          <w:szCs w:val="20"/>
-        </w:rPr>
-      </w:pPr>
-      <w:r>
-        <w:rPr>
-          <w:bCs/>
-          <w:color w:val="000000"/>
-          <w:sz w:val="20"/>
-          <w:szCs w:val="20"/>
-        </w:rPr>
-        <w:t>Kevin A. Thomas, Lukasz Kidzi</w:t>
-      </w:r>
-      <w:r>
-        <w:rPr>
-          <w:rFonts w:hint="eastAsia"/>
-          <w:bCs/>
-          <w:color w:val="000000"/>
-          <w:sz w:val="20"/>
-          <w:szCs w:val="20"/>
-        </w:rPr>
-        <w:t>n</w:t>
-      </w:r>
-      <w:r>
-        <w:rPr>
-          <w:bCs/>
-          <w:color w:val="000000"/>
-          <w:sz w:val="20"/>
-          <w:szCs w:val="20"/>
-        </w:rPr>
-        <w:t>ski, Eni Halilaj, Scott L. Fleming, Guhan R. Venkataraman, Edwin H. G. Oei, Garry E. Gold, Scott L. Delp, "Automated Classification of Radiographic Knee Osteoarthritis Severity Using Deep Neural Networks," Radiology: Artificial Intelligence Volume: 2 Issue 2, 2020</w:t>
+        <w:snapToGrid w:val="0"/>
+        <w:ind w:leftChars="-181" w:left="2" w:hangingChars="200" w:hanging="400"/>
+        <w:rPr>
+          <w:sz w:val="20"/>
+        </w:rPr>
+      </w:pPr>
+      <w:r>
+        <w:rPr>
+          <w:sz w:val="20"/>
+        </w:rPr>
+        <w:lastRenderedPageBreak/>
+        <w:t>P. Chen, L. Gao, X. Shi, K. Allen, and L. Yang, "Fully automatic knee osteoarthritis severity grading using deep neural networks with a novel ordinal loss," Computerized Medical Imaging and Graphics, vol. 75, pp. 84-92, 2019</w:t>
       </w:r>
     </w:p>
     <w:p>
       <w:pPr>
-        <w:pStyle w:val="References"/>
+        <w:widowControl w:val="0"/>
         <w:numPr>
           <w:ilvl w:val="0"/>
           <w:numId w:val="3"/>
         </w:numPr>
         <w:tabs>
           <w:tab w:val="left" w:pos="187"/>
+          <w:tab w:val="num" w:pos="400"/>
         </w:tabs>
-        <w:spacing w:after="60"/>
-        <w:rPr>
-          <w:bCs/>
-          <w:color w:val="000000"/>
-          <w:sz w:val="20"/>
-          <w:szCs w:val="20"/>
-        </w:rPr>
-      </w:pPr>
-      <w:r>
-        <w:rPr>
-          <w:bCs/>
-          <w:color w:val="000000"/>
-          <w:sz w:val="20"/>
-          <w:szCs w:val="20"/>
-        </w:rPr>
-        <w:t>Forrest N. Iandola, Song Han, Matthew W. Moskewicz, Khalid Ashraf, William J. Dally, Kurt Keutzer, "SqueezeNet: AlexNet-level accuracy with 50x fewer parameters and &lt;0.5MB model size," ICLR 2017</w:t>
+        <w:snapToGrid w:val="0"/>
+        <w:ind w:leftChars="-181" w:left="2" w:hangingChars="200" w:hanging="400"/>
+        <w:rPr>
+          <w:sz w:val="20"/>
+        </w:rPr>
+      </w:pPr>
+      <w:r>
+        <w:rPr>
+          <w:sz w:val="20"/>
+        </w:rPr>
+        <w:t xml:space="preserve">J. Antony, K. McGuinness, K. Moran, and N. E. O'Connor, "Automatic detection of knee joints and quantification of knee osteoarthritis severity using convolutional neural networks," in </w:t>
+      </w:r>
+      <w:proofErr w:type="spellStart"/>
+      <w:r>
+        <w:rPr>
+          <w:sz w:val="20"/>
+        </w:rPr>
+        <w:t>Perner</w:t>
+      </w:r>
+      <w:proofErr w:type="spellEnd"/>
+      <w:r>
+        <w:rPr>
+          <w:sz w:val="20"/>
+        </w:rPr>
+        <w:t>, P. (ed) Machine Learning and Data Mining in Pattern Recognition. Lecture Notes in Computer Science, MLDM 2017, vol. 10358, Cham, Switzerland: Springer, pp. 376-390, 2017.</w:t>
       </w:r>
     </w:p>
     <w:p>
       <w:pPr>
-        <w:pStyle w:val="References"/>
+        <w:widowControl w:val="0"/>
         <w:numPr>
           <w:ilvl w:val="0"/>
           <w:numId w:val="3"/>
         </w:numPr>
         <w:tabs>
           <w:tab w:val="left" w:pos="187"/>
+          <w:tab w:val="num" w:pos="400"/>
         </w:tabs>
-        <w:spacing w:after="60"/>
-        <w:rPr>
-          <w:bCs/>
-          <w:color w:val="000000"/>
-          <w:sz w:val="20"/>
-          <w:szCs w:val="20"/>
-        </w:rPr>
-      </w:pPr>
-      <w:r>
-        <w:rPr>
-          <w:bCs/>
-          <w:color w:val="000000"/>
-          <w:sz w:val="20"/>
-          <w:szCs w:val="20"/>
-        </w:rPr>
-        <w:t>François Chollet, “Xception: Deep Learning with Depthwise Separable Convolutions,”  2017 IEEE(CVPR)</w:t>
+        <w:snapToGrid w:val="0"/>
+        <w:ind w:leftChars="-181" w:left="2" w:hangingChars="200" w:hanging="400"/>
+        <w:rPr>
+          <w:sz w:val="20"/>
+        </w:rPr>
+      </w:pPr>
+      <w:r>
+        <w:rPr>
+          <w:sz w:val="20"/>
+        </w:rPr>
+        <w:t>K</w:t>
+      </w:r>
+      <w:r>
+        <w:rPr>
+          <w:sz w:val="20"/>
+        </w:rPr>
+        <w:t>.</w:t>
+      </w:r>
+      <w:r>
+        <w:rPr>
+          <w:sz w:val="20"/>
+        </w:rPr>
+        <w:t xml:space="preserve"> A. Thomas, Ł</w:t>
+      </w:r>
+      <w:r>
+        <w:rPr>
+          <w:sz w:val="20"/>
+        </w:rPr>
+        <w:t>.</w:t>
+      </w:r>
+      <w:r>
+        <w:rPr>
+          <w:sz w:val="20"/>
+        </w:rPr>
+        <w:t xml:space="preserve"> </w:t>
+      </w:r>
+      <w:proofErr w:type="spellStart"/>
+      <w:r>
+        <w:rPr>
+          <w:sz w:val="20"/>
+        </w:rPr>
+        <w:t>Kidziński</w:t>
+      </w:r>
+      <w:proofErr w:type="spellEnd"/>
+      <w:r>
+        <w:rPr>
+          <w:sz w:val="20"/>
+        </w:rPr>
+        <w:t>, E</w:t>
+      </w:r>
+      <w:r>
+        <w:rPr>
+          <w:sz w:val="20"/>
+        </w:rPr>
+        <w:t>.</w:t>
+      </w:r>
+      <w:r>
+        <w:rPr>
+          <w:sz w:val="20"/>
+        </w:rPr>
+        <w:t xml:space="preserve"> </w:t>
+      </w:r>
+      <w:proofErr w:type="spellStart"/>
+      <w:r>
+        <w:rPr>
+          <w:sz w:val="20"/>
+        </w:rPr>
+        <w:t>Halilaj</w:t>
+      </w:r>
+      <w:proofErr w:type="spellEnd"/>
+      <w:r>
+        <w:rPr>
+          <w:sz w:val="20"/>
+        </w:rPr>
+        <w:t>, S</w:t>
+      </w:r>
+      <w:r>
+        <w:rPr>
+          <w:sz w:val="20"/>
+        </w:rPr>
+        <w:t>.</w:t>
+      </w:r>
+      <w:r>
+        <w:rPr>
+          <w:sz w:val="20"/>
+        </w:rPr>
+        <w:t xml:space="preserve"> L. Fleming, G</w:t>
+      </w:r>
+      <w:r>
+        <w:rPr>
+          <w:sz w:val="20"/>
+        </w:rPr>
+        <w:t>.</w:t>
+      </w:r>
+      <w:r>
+        <w:rPr>
+          <w:sz w:val="20"/>
+        </w:rPr>
+        <w:t xml:space="preserve"> R. Venkataraman,</w:t>
+      </w:r>
+      <w:r>
+        <w:rPr>
+          <w:sz w:val="20"/>
+        </w:rPr>
+        <w:t xml:space="preserve"> et al.</w:t>
+      </w:r>
+      <w:r>
+        <w:rPr>
+          <w:sz w:val="20"/>
+        </w:rPr>
+        <w:t xml:space="preserve">, “Automated </w:t>
+      </w:r>
+      <w:r>
+        <w:rPr>
+          <w:sz w:val="20"/>
+        </w:rPr>
+        <w:t>c</w:t>
+      </w:r>
+      <w:r>
+        <w:rPr>
+          <w:sz w:val="20"/>
+        </w:rPr>
+        <w:t xml:space="preserve">lassification of </w:t>
+      </w:r>
+      <w:r>
+        <w:rPr>
+          <w:sz w:val="20"/>
+        </w:rPr>
+        <w:t>r</w:t>
+      </w:r>
+      <w:r>
+        <w:rPr>
+          <w:sz w:val="20"/>
+        </w:rPr>
+        <w:t xml:space="preserve">adiographic </w:t>
+      </w:r>
+      <w:r>
+        <w:rPr>
+          <w:sz w:val="20"/>
+        </w:rPr>
+        <w:t>k</w:t>
+      </w:r>
+      <w:r>
+        <w:rPr>
+          <w:sz w:val="20"/>
+        </w:rPr>
+        <w:t xml:space="preserve">nee </w:t>
+      </w:r>
+      <w:r>
+        <w:rPr>
+          <w:sz w:val="20"/>
+        </w:rPr>
+        <w:t>o</w:t>
+      </w:r>
+      <w:r>
+        <w:rPr>
+          <w:sz w:val="20"/>
+        </w:rPr>
+        <w:t xml:space="preserve">steoarthritis </w:t>
+      </w:r>
+      <w:r>
+        <w:rPr>
+          <w:sz w:val="20"/>
+        </w:rPr>
+        <w:t>s</w:t>
+      </w:r>
+      <w:r>
+        <w:rPr>
+          <w:sz w:val="20"/>
+        </w:rPr>
+        <w:t xml:space="preserve">everity </w:t>
+      </w:r>
+      <w:r>
+        <w:rPr>
+          <w:sz w:val="20"/>
+        </w:rPr>
+        <w:t>u</w:t>
+      </w:r>
+      <w:r>
+        <w:rPr>
+          <w:sz w:val="20"/>
+        </w:rPr>
+        <w:t xml:space="preserve">sing </w:t>
+      </w:r>
+      <w:r>
+        <w:rPr>
+          <w:sz w:val="20"/>
+        </w:rPr>
+        <w:t>d</w:t>
+      </w:r>
+      <w:r>
+        <w:rPr>
+          <w:sz w:val="20"/>
+        </w:rPr>
+        <w:t xml:space="preserve">eep </w:t>
+      </w:r>
+      <w:r>
+        <w:rPr>
+          <w:sz w:val="20"/>
+        </w:rPr>
+        <w:t>n</w:t>
+      </w:r>
+      <w:r>
+        <w:rPr>
+          <w:sz w:val="20"/>
+        </w:rPr>
+        <w:t xml:space="preserve">eural </w:t>
+      </w:r>
+      <w:r>
+        <w:rPr>
+          <w:sz w:val="20"/>
+        </w:rPr>
+        <w:t>n</w:t>
+      </w:r>
+      <w:r>
+        <w:rPr>
+          <w:sz w:val="20"/>
+        </w:rPr>
+        <w:t xml:space="preserve">etworks,” </w:t>
+      </w:r>
+      <w:r>
+        <w:rPr>
+          <w:sz w:val="20"/>
+        </w:rPr>
+        <w:t>Radiology: Artificial Intelligence</w:t>
+      </w:r>
+      <w:r>
+        <w:rPr>
+          <w:sz w:val="20"/>
+        </w:rPr>
+        <w:t>,</w:t>
+      </w:r>
+      <w:r>
+        <w:rPr>
+          <w:sz w:val="20"/>
+        </w:rPr>
+        <w:t xml:space="preserve"> </w:t>
+      </w:r>
+      <w:r>
+        <w:rPr>
+          <w:sz w:val="20"/>
+        </w:rPr>
+        <w:t>v</w:t>
+      </w:r>
+      <w:r>
+        <w:rPr>
+          <w:sz w:val="20"/>
+        </w:rPr>
+        <w:t>ol</w:t>
+      </w:r>
+      <w:r>
+        <w:rPr>
+          <w:sz w:val="20"/>
+        </w:rPr>
+        <w:t>.</w:t>
+      </w:r>
+      <w:r>
+        <w:rPr>
+          <w:sz w:val="20"/>
+        </w:rPr>
+        <w:t xml:space="preserve"> 2</w:t>
+      </w:r>
+      <w:r>
+        <w:rPr>
+          <w:sz w:val="20"/>
+        </w:rPr>
+        <w:t>, no.</w:t>
+      </w:r>
+      <w:r>
+        <w:rPr>
+          <w:sz w:val="20"/>
+        </w:rPr>
+        <w:t xml:space="preserve"> 2,</w:t>
+      </w:r>
+      <w:r>
+        <w:rPr>
+          <w:sz w:val="20"/>
+        </w:rPr>
+        <w:t xml:space="preserve"> e190065,</w:t>
+      </w:r>
+      <w:r>
+        <w:rPr>
+          <w:sz w:val="20"/>
+        </w:rPr>
+        <w:t xml:space="preserve"> 2020</w:t>
       </w:r>
     </w:p>
     <w:p>
       <w:pPr>
-        <w:pStyle w:val="References"/>
+        <w:widowControl w:val="0"/>
         <w:numPr>
           <w:ilvl w:val="0"/>
           <w:numId w:val="3"/>
         </w:numPr>
         <w:tabs>
           <w:tab w:val="left" w:pos="187"/>
+          <w:tab w:val="num" w:pos="400"/>
         </w:tabs>
-        <w:spacing w:after="60"/>
-        <w:rPr>
-          <w:bCs/>
-          <w:color w:val="000000"/>
-          <w:sz w:val="20"/>
-          <w:szCs w:val="20"/>
-        </w:rPr>
-      </w:pPr>
-      <w:r>
-        <w:rPr>
-          <w:bCs/>
-          <w:color w:val="000000"/>
-          <w:sz w:val="20"/>
-          <w:szCs w:val="20"/>
-        </w:rPr>
-        <w:t>Andrew G. Howard, Menglong Zhu, Bo Chen, Dmitry Kalenichenko, Weijun Wang, Tobias Weyand, Marco Andreetto, Hartwig Adam, "MobileNets: Efficient Convolutional Neural Networks for Mobile Vision Applications," 2017 CVPR</w:t>
+        <w:snapToGrid w:val="0"/>
+        <w:ind w:leftChars="-181" w:left="2" w:hangingChars="200" w:hanging="400"/>
+        <w:rPr>
+          <w:sz w:val="20"/>
+        </w:rPr>
+      </w:pPr>
+      <w:r>
+        <w:rPr>
+          <w:sz w:val="20"/>
+        </w:rPr>
+        <w:t xml:space="preserve">F. N. </w:t>
+      </w:r>
+      <w:proofErr w:type="spellStart"/>
+      <w:r>
+        <w:rPr>
+          <w:sz w:val="20"/>
+        </w:rPr>
+        <w:t>Iandola</w:t>
+      </w:r>
+      <w:proofErr w:type="spellEnd"/>
+      <w:r>
+        <w:rPr>
+          <w:sz w:val="20"/>
+        </w:rPr>
+        <w:t xml:space="preserve">, S. Han, M. W. </w:t>
+      </w:r>
+      <w:proofErr w:type="spellStart"/>
+      <w:r>
+        <w:rPr>
+          <w:sz w:val="20"/>
+        </w:rPr>
+        <w:t>Moskewicz</w:t>
+      </w:r>
+      <w:proofErr w:type="spellEnd"/>
+      <w:r>
+        <w:rPr>
+          <w:sz w:val="20"/>
+        </w:rPr>
+        <w:t>, K. Ashraf, W. J. Dally, et al., "</w:t>
+      </w:r>
+      <w:proofErr w:type="spellStart"/>
+      <w:r>
+        <w:rPr>
+          <w:sz w:val="20"/>
+        </w:rPr>
+        <w:t>SqueezeNet</w:t>
+      </w:r>
+      <w:proofErr w:type="spellEnd"/>
+      <w:r>
+        <w:rPr>
+          <w:sz w:val="20"/>
+        </w:rPr>
+        <w:t xml:space="preserve">: </w:t>
+      </w:r>
+      <w:proofErr w:type="spellStart"/>
+      <w:r>
+        <w:rPr>
+          <w:sz w:val="20"/>
+        </w:rPr>
+        <w:t>AlexNet</w:t>
+      </w:r>
+      <w:proofErr w:type="spellEnd"/>
+      <w:r>
+        <w:rPr>
+          <w:sz w:val="20"/>
+        </w:rPr>
+        <w:t>-level accuracy with 50x fewer parameters and &lt;0.5MB model size," ICLR 2017</w:t>
       </w:r>
     </w:p>
     <w:p>
       <w:pPr>
-        <w:pStyle w:val="References"/>
+        <w:widowControl w:val="0"/>
         <w:numPr>
           <w:ilvl w:val="0"/>
           <w:numId w:val="3"/>
         </w:numPr>
         <w:tabs>
           <w:tab w:val="left" w:pos="187"/>
+          <w:tab w:val="num" w:pos="400"/>
         </w:tabs>
-        <w:spacing w:after="60"/>
-        <w:rPr>
-          <w:bCs/>
-          <w:color w:val="000000"/>
-          <w:sz w:val="20"/>
-          <w:szCs w:val="20"/>
-        </w:rPr>
-      </w:pPr>
-      <w:r>
-        <w:rPr>
-          <w:bCs/>
-          <w:color w:val="000000"/>
-          <w:sz w:val="20"/>
-          <w:szCs w:val="20"/>
-        </w:rPr>
-        <w:lastRenderedPageBreak/>
-        <w:t>Xiangyu Zhang, Xinyu Zhou, Mengxiao Lin, Jian Sun, "ShuffleNet: An Extremely Efficient Convolutional Neural Network for Mobile Devices," CVPR 2017</w:t>
+        <w:snapToGrid w:val="0"/>
+        <w:ind w:leftChars="-181" w:left="2" w:hangingChars="200" w:hanging="400"/>
+        <w:rPr>
+          <w:sz w:val="20"/>
+        </w:rPr>
+      </w:pPr>
+      <w:r>
+        <w:rPr>
+          <w:sz w:val="20"/>
+        </w:rPr>
+        <w:t>F. Chollet, "</w:t>
+      </w:r>
+      <w:proofErr w:type="spellStart"/>
+      <w:r>
+        <w:rPr>
+          <w:sz w:val="20"/>
+        </w:rPr>
+        <w:t>Xception</w:t>
+      </w:r>
+      <w:proofErr w:type="spellEnd"/>
+      <w:r>
+        <w:rPr>
+          <w:sz w:val="20"/>
+        </w:rPr>
+        <w:t xml:space="preserve">: Deep Learning with </w:t>
+      </w:r>
+      <w:proofErr w:type="spellStart"/>
+      <w:r>
+        <w:rPr>
+          <w:sz w:val="20"/>
+        </w:rPr>
+        <w:t>Depthwise</w:t>
+      </w:r>
+      <w:proofErr w:type="spellEnd"/>
+      <w:r>
+        <w:rPr>
+          <w:sz w:val="20"/>
+        </w:rPr>
+        <w:t xml:space="preserve"> Separable Convolutions," 2017 IEEE Conference on Computer Vision and Pattern Recognition (CVPR), pp. 1800-1807, 2017.</w:t>
       </w:r>
     </w:p>
     <w:p>
       <w:pPr>
-        <w:pStyle w:val="References"/>
+        <w:widowControl w:val="0"/>
         <w:numPr>
           <w:ilvl w:val="0"/>
           <w:numId w:val="3"/>
         </w:numPr>
         <w:tabs>
           <w:tab w:val="left" w:pos="187"/>
+          <w:tab w:val="num" w:pos="400"/>
         </w:tabs>
-        <w:spacing w:after="60"/>
-        <w:rPr>
-          <w:bCs/>
-          <w:color w:val="000000"/>
-          <w:sz w:val="20"/>
-          <w:szCs w:val="20"/>
-        </w:rPr>
-      </w:pPr>
-      <w:r>
-        <w:rPr>
-          <w:bCs/>
-          <w:color w:val="000000"/>
-          <w:sz w:val="20"/>
-          <w:szCs w:val="20"/>
-        </w:rPr>
-        <w:t>https://www.kaggle.com/datasets/tommyngx/kneeoa</w:t>
+        <w:snapToGrid w:val="0"/>
+        <w:ind w:leftChars="-181" w:left="2" w:hangingChars="200" w:hanging="400"/>
+        <w:rPr>
+          <w:sz w:val="20"/>
+        </w:rPr>
+      </w:pPr>
+      <w:r>
+        <w:rPr>
+          <w:sz w:val="20"/>
+        </w:rPr>
+        <w:t xml:space="preserve">A. G. Howard, M. Zhu, B. Chen, D. </w:t>
+      </w:r>
+      <w:proofErr w:type="spellStart"/>
+      <w:r>
+        <w:rPr>
+          <w:sz w:val="20"/>
+        </w:rPr>
+        <w:t>Kalenichenko</w:t>
+      </w:r>
+      <w:proofErr w:type="spellEnd"/>
+      <w:r>
+        <w:rPr>
+          <w:sz w:val="20"/>
+        </w:rPr>
+        <w:t>, W. Wang, et al., "</w:t>
+      </w:r>
+      <w:proofErr w:type="spellStart"/>
+      <w:r>
+        <w:rPr>
+          <w:sz w:val="20"/>
+        </w:rPr>
+        <w:t>MobileNets</w:t>
+      </w:r>
+      <w:proofErr w:type="spellEnd"/>
+      <w:r>
+        <w:rPr>
+          <w:sz w:val="20"/>
+        </w:rPr>
+        <w:t>: Efficient convolutional neural networks for mobile vision applications," 2017 CVPR</w:t>
       </w:r>
     </w:p>
     <w:p>
       <w:pPr>
-        <w:pStyle w:val="References"/>
+        <w:widowControl w:val="0"/>
         <w:numPr>
           <w:ilvl w:val="0"/>
           <w:numId w:val="3"/>
         </w:numPr>
         <w:tabs>
           <w:tab w:val="left" w:pos="187"/>
+          <w:tab w:val="num" w:pos="400"/>
         </w:tabs>
-        <w:spacing w:after="60"/>
-        <w:rPr>
-          <w:bCs/>
-          <w:color w:val="000000"/>
-          <w:sz w:val="20"/>
-          <w:szCs w:val="20"/>
-        </w:rPr>
-      </w:pPr>
-      <w:hyperlink r:id="rId17" w:history="1">
-        <w:r>
-          <w:rPr>
-            <w:rStyle w:val="ab"/>
-            <w:bCs/>
-            <w:sz w:val="20"/>
-            <w:szCs w:val="20"/>
-          </w:rPr>
-          <w:t>https://dphi.tech/challenges/data-sprint-35-osteoarthritis-knee-x-ray/81/overview/about</w:t>
-        </w:r>
-      </w:hyperlink>
+        <w:snapToGrid w:val="0"/>
+        <w:ind w:leftChars="-181" w:left="2" w:hangingChars="200" w:hanging="400"/>
+        <w:rPr>
+          <w:sz w:val="20"/>
+        </w:rPr>
+      </w:pPr>
+      <w:r>
+        <w:rPr>
+          <w:sz w:val="20"/>
+        </w:rPr>
+        <w:t>L. Zhao and L. Wang, "A new lightweight network based on MobileNetV3," KSII Transactions on Internet and Information Systems, vol. 16, no. 1, pp. 1-15, 2022.</w:t>
+      </w:r>
     </w:p>
     <w:p>
       <w:pPr>
-        <w:pStyle w:val="References"/>
+        <w:widowControl w:val="0"/>
         <w:numPr>
           <w:ilvl w:val="0"/>
           <w:numId w:val="3"/>
         </w:numPr>
         <w:tabs>
           <w:tab w:val="left" w:pos="187"/>
+          <w:tab w:val="num" w:pos="400"/>
         </w:tabs>
-        <w:rPr>
-          <w:bCs/>
-          <w:color w:val="000000"/>
-          <w:sz w:val="20"/>
-          <w:szCs w:val="20"/>
-        </w:rPr>
-      </w:pPr>
-      <w:r>
-        <w:rPr>
-          <w:bCs/>
-          <w:color w:val="000000"/>
-          <w:sz w:val="20"/>
-          <w:szCs w:val="20"/>
-        </w:rPr>
-        <w:t>Sejin Park</w:t>
-      </w:r>
-      <w:r>
-        <w:rPr>
-          <w:bCs/>
-          <w:color w:val="000000"/>
-          <w:sz w:val="20"/>
-          <w:szCs w:val="20"/>
-        </w:rPr>
-        <w:t xml:space="preserve">, </w:t>
-      </w:r>
-      <w:r>
-        <w:rPr>
-          <w:bCs/>
-          <w:color w:val="000000"/>
-          <w:sz w:val="20"/>
-          <w:szCs w:val="20"/>
-        </w:rPr>
-        <w:t>Woojin Jeong</w:t>
-      </w:r>
-      <w:r>
-        <w:rPr>
-          <w:rFonts w:eastAsia="맑은 고딕" w:hint="eastAsia"/>
-          <w:bCs/>
-          <w:color w:val="000000"/>
-          <w:sz w:val="20"/>
-          <w:szCs w:val="20"/>
-          <w:lang w:eastAsia="ko-KR"/>
-        </w:rPr>
-        <w:t xml:space="preserve"> </w:t>
-      </w:r>
-      <w:r>
-        <w:rPr>
-          <w:bCs/>
-          <w:color w:val="000000"/>
-          <w:sz w:val="20"/>
-          <w:szCs w:val="20"/>
-        </w:rPr>
-        <w:t>and Young Shik Moon</w:t>
-      </w:r>
-      <w:r>
-        <w:rPr>
-          <w:bCs/>
-          <w:color w:val="000000"/>
-          <w:sz w:val="20"/>
-          <w:szCs w:val="20"/>
-        </w:rPr>
-        <w:t xml:space="preserve">, </w:t>
-      </w:r>
-      <w:r>
-        <w:rPr>
-          <w:bCs/>
-          <w:color w:val="000000"/>
-          <w:sz w:val="20"/>
-          <w:szCs w:val="20"/>
-        </w:rPr>
-        <w:t>X-ray Image Segmentation using Multi-task Learning</w:t>
-      </w:r>
-      <w:r>
-        <w:rPr>
-          <w:bCs/>
-          <w:color w:val="000000"/>
-          <w:sz w:val="20"/>
-          <w:szCs w:val="20"/>
-        </w:rPr>
-        <w:t xml:space="preserve">, </w:t>
-      </w:r>
-      <w:r>
-        <w:rPr>
-          <w:bCs/>
-          <w:color w:val="000000"/>
-          <w:sz w:val="20"/>
-          <w:szCs w:val="20"/>
-        </w:rPr>
-        <w:t>KSII TRANSACTIONS ON INTERNET AND INFORMATION SYSTEMS VOL. 14, NO. 3, Mar. 2020</w:t>
+        <w:snapToGrid w:val="0"/>
+        <w:ind w:leftChars="-181" w:left="2" w:hangingChars="200" w:hanging="400"/>
+        <w:rPr>
+          <w:sz w:val="20"/>
+        </w:rPr>
+      </w:pPr>
+      <w:r>
+        <w:rPr>
+          <w:sz w:val="20"/>
+        </w:rPr>
+        <w:t>X. Zhang, X. Zhou, M. Lin, and J. Sun, "</w:t>
+      </w:r>
+      <w:proofErr w:type="spellStart"/>
+      <w:r>
+        <w:rPr>
+          <w:sz w:val="20"/>
+        </w:rPr>
+        <w:t>ShuffleNet</w:t>
+      </w:r>
+      <w:proofErr w:type="spellEnd"/>
+      <w:r>
+        <w:rPr>
+          <w:sz w:val="20"/>
+        </w:rPr>
+        <w:t>: An extremely efficient convolutional neural network for mobile devices," in 2018 IEEE/CVF Conference on Computer Vision and Pattern Recognition, pp. 6848-6856, 2018.</w:t>
       </w:r>
     </w:p>
     <w:p>
       <w:pPr>
-        <w:pStyle w:val="References"/>
+        <w:widowControl w:val="0"/>
         <w:numPr>
           <w:ilvl w:val="0"/>
           <w:numId w:val="3"/>
         </w:numPr>
         <w:tabs>
           <w:tab w:val="left" w:pos="187"/>
+          <w:tab w:val="num" w:pos="400"/>
         </w:tabs>
-        <w:rPr>
-          <w:bCs/>
-          <w:color w:val="000000"/>
-          <w:sz w:val="20"/>
-          <w:szCs w:val="20"/>
-        </w:rPr>
-      </w:pPr>
-      <w:r>
-        <w:rPr>
-          <w:bCs/>
-          <w:color w:val="000000"/>
-          <w:sz w:val="20"/>
-          <w:szCs w:val="20"/>
-        </w:rPr>
-        <w:t>Liquan Zhao</w:t>
-      </w:r>
-      <w:r>
-        <w:rPr>
-          <w:bCs/>
-          <w:color w:val="000000"/>
-          <w:sz w:val="20"/>
-          <w:szCs w:val="20"/>
-        </w:rPr>
-        <w:t xml:space="preserve"> </w:t>
-      </w:r>
-      <w:r>
-        <w:rPr>
-          <w:bCs/>
-          <w:color w:val="000000"/>
-          <w:sz w:val="20"/>
-          <w:szCs w:val="20"/>
-        </w:rPr>
-        <w:t>and Leilei Wang</w:t>
-      </w:r>
-      <w:r>
-        <w:rPr>
-          <w:bCs/>
-          <w:color w:val="000000"/>
-          <w:sz w:val="20"/>
-          <w:szCs w:val="20"/>
-        </w:rPr>
-        <w:t xml:space="preserve">, </w:t>
-      </w:r>
-      <w:r>
-        <w:rPr>
-          <w:bCs/>
-          <w:color w:val="000000"/>
-          <w:sz w:val="20"/>
-          <w:szCs w:val="20"/>
-        </w:rPr>
-        <w:t>A new lightweight network based on MobileNetV3</w:t>
-      </w:r>
-      <w:r>
-        <w:rPr>
-          <w:bCs/>
-          <w:color w:val="000000"/>
-          <w:sz w:val="20"/>
-          <w:szCs w:val="20"/>
-        </w:rPr>
-        <w:t xml:space="preserve">, </w:t>
-      </w:r>
-      <w:r>
-        <w:rPr>
-          <w:bCs/>
-          <w:color w:val="000000"/>
-          <w:sz w:val="20"/>
-          <w:szCs w:val="20"/>
-        </w:rPr>
-        <w:t>KSII TRANSACTIONS ON INTERNET AND INFORMATION SYSTEMS VOL. 16, NO. 1, Jan. 2022</w:t>
+        <w:snapToGrid w:val="0"/>
+        <w:ind w:leftChars="-181" w:left="2" w:hangingChars="200" w:hanging="400"/>
+        <w:rPr>
+          <w:sz w:val="20"/>
+        </w:rPr>
+      </w:pPr>
+      <w:r>
+        <w:rPr>
+          <w:sz w:val="20"/>
+        </w:rPr>
+        <w:t>Knee osteoarthritis dataset with KL grading - 2018, https://www.kaggle.com/datasets/tommyngx/kneeoa</w:t>
       </w:r>
     </w:p>
     <w:p>
       <w:pPr>
-        <w:pStyle w:val="References"/>
+        <w:widowControl w:val="0"/>
         <w:numPr>
           <w:ilvl w:val="0"/>
           <w:numId w:val="3"/>
         </w:numPr>
         <w:tabs>
           <w:tab w:val="left" w:pos="187"/>
+          <w:tab w:val="num" w:pos="400"/>
         </w:tabs>
-        <w:rPr>
-          <w:bCs/>
-          <w:color w:val="000000"/>
-          <w:sz w:val="20"/>
-          <w:szCs w:val="20"/>
-        </w:rPr>
-      </w:pPr>
-      <w:r>
-        <w:rPr>
-          <w:bCs/>
-          <w:color w:val="000000"/>
-          <w:sz w:val="20"/>
-          <w:szCs w:val="20"/>
-        </w:rPr>
-        <w:t>Husnu Baris Baydargil, Jangsik Park, Do-Young Kang, Hyun Kang and Kook Cho</w:t>
-      </w:r>
-      <w:r>
-        <w:rPr>
-          <w:bCs/>
-          <w:color w:val="000000"/>
-          <w:sz w:val="20"/>
-          <w:szCs w:val="20"/>
-        </w:rPr>
-        <w:t xml:space="preserve">, </w:t>
-      </w:r>
-      <w:r>
-        <w:rPr>
-          <w:bCs/>
-          <w:color w:val="000000"/>
-          <w:sz w:val="20"/>
-          <w:szCs w:val="20"/>
-        </w:rPr>
-        <w:t>A Parallel Deep Convolutional Neural Network for Alzheimer’s disease classification on PET/CT brain images</w:t>
-      </w:r>
-      <w:r>
-        <w:rPr>
-          <w:bCs/>
-          <w:color w:val="000000"/>
-          <w:sz w:val="20"/>
-          <w:szCs w:val="20"/>
-        </w:rPr>
-        <w:t xml:space="preserve">, </w:t>
-      </w:r>
-      <w:r>
-        <w:rPr>
-          <w:bCs/>
-          <w:color w:val="000000"/>
-          <w:sz w:val="20"/>
-          <w:szCs w:val="20"/>
-        </w:rPr>
-        <w:t>KSII TRANSACTIONS ON INTERNET AND INFORMATION SYSTEMS VOL. 14, NO. 9, Sep. 2020</w:t>
-      </w:r>
+        <w:snapToGrid w:val="0"/>
+        <w:ind w:leftChars="-181" w:left="2" w:hangingChars="200" w:hanging="400"/>
+        <w:rPr>
+          <w:sz w:val="20"/>
+        </w:rPr>
+      </w:pPr>
+      <w:r>
+        <w:rPr>
+          <w:sz w:val="20"/>
+        </w:rPr>
+        <w:t xml:space="preserve">Data spring #35: Osteoarthritis knee X-ray, </w:t>
+      </w:r>
+      <w:hyperlink r:id="rId15" w:history="1">
+        <w:r>
+          <w:rPr>
+            <w:sz w:val="20"/>
+          </w:rPr>
+          <w:t>https://dphi.tech/challenges/data-sprint-35-osteoarthritis-knee-x-ray/81/overview/about</w:t>
+        </w:r>
+      </w:hyperlink>
     </w:p>
     <w:sectPr>
-      <w:headerReference w:type="even" r:id="rId18"/>
-      <w:headerReference w:type="default" r:id="rId19"/>
-      <w:headerReference w:type="first" r:id="rId20"/>
-      <w:footerReference w:type="first" r:id="rId21"/>
+      <w:headerReference w:type="even" r:id="rId16"/>
+      <w:headerReference w:type="default" r:id="rId17"/>
+      <w:headerReference w:type="first" r:id="rId18"/>
+      <w:footerReference w:type="first" r:id="rId19"/>
       <w:endnotePr>
         <w:numFmt w:val="decimal"/>
       </w:endnotePr>
@@ -5956,6 +8002,7 @@
         <w:sz w:val="20"/>
       </w:rPr>
     </w:pPr>
+    <w:proofErr w:type="spellStart"/>
     <w:r>
       <w:rPr>
         <w:rFonts w:hint="eastAsia"/>
@@ -5963,6 +8010,7 @@
       </w:rPr>
       <w:t>xxxx</w:t>
     </w:r>
+    <w:proofErr w:type="spellEnd"/>
     <w:r>
       <w:rPr>
         <w:rFonts w:hint="eastAsia"/>
@@ -6032,9 +8080,33 @@
       <w:rPr>
         <w:sz w:val="20"/>
       </w:rPr>
-      <w:t>, vol.xx, no.xx</w:t>
+      <w:t xml:space="preserve">, </w:t>
+    </w:r>
+    <w:proofErr w:type="spellStart"/>
+    <w:proofErr w:type="gramStart"/>
+    <w:r>
+      <w:rPr>
+        <w:sz w:val="20"/>
+      </w:rPr>
+      <w:t>vol.xx</w:t>
+    </w:r>
+    <w:proofErr w:type="spellEnd"/>
+    <w:proofErr w:type="gramEnd"/>
+    <w:r>
+      <w:rPr>
+        <w:sz w:val="20"/>
+      </w:rPr>
+      <w:t xml:space="preserve">, </w:t>
+    </w:r>
+    <w:proofErr w:type="spellStart"/>
+    <w:r>
+      <w:rPr>
+        <w:sz w:val="20"/>
+      </w:rPr>
+      <w:t>no.xx</w:t>
     </w:r>
     <w:bookmarkEnd w:id="2"/>
+    <w:proofErr w:type="spellEnd"/>
   </w:p>
 </w:hdr>
 </file>
@@ -6101,7 +8173,27 @@
         <w:iCs/>
         <w:sz w:val="20"/>
       </w:rPr>
-      <w:t>, vol.xx, no.xx</w:t>
+      <w:t xml:space="preserve">, </w:t>
+    </w:r>
+    <w:proofErr w:type="spellStart"/>
+    <w:proofErr w:type="gramStart"/>
+    <w:r>
+      <w:rPr>
+        <w:b w:val="0"/>
+        <w:iCs/>
+        <w:sz w:val="20"/>
+      </w:rPr>
+      <w:t>vol.xx</w:t>
+    </w:r>
+    <w:proofErr w:type="spellEnd"/>
+    <w:proofErr w:type="gramEnd"/>
+    <w:r>
+      <w:rPr>
+        <w:b w:val="0"/>
+        <w:iCs/>
+        <w:sz w:val="20"/>
+      </w:rPr>
+      <w:t>, no.xx</w:t>
     </w:r>
     <w:r>
       <w:rPr>
@@ -6122,6 +8214,7 @@
       </w:rPr>
       <w:t xml:space="preserve">                                                    </w:t>
     </w:r>
+    <w:proofErr w:type="spellStart"/>
     <w:r>
       <w:rPr>
         <w:b w:val="0"/>
@@ -6139,6 +8232,7 @@
       </w:rPr>
       <w:t>x</w:t>
     </w:r>
+    <w:proofErr w:type="spellEnd"/>
   </w:p>
 </w:hdr>
 </file>
@@ -6268,6 +8362,7 @@
         <w:szCs w:val="18"/>
       </w:rPr>
     </w:pPr>
+    <w:proofErr w:type="gramStart"/>
     <w:r>
       <w:rPr>
         <w:i/>
@@ -6314,6 +8409,7 @@
       </w:rPr>
       <w:t>.xxxxxx</w:t>
     </w:r>
+    <w:proofErr w:type="gramEnd"/>
   </w:p>
 </w:hdr>
 </file>
@@ -8344,6 +10440,92 @@
     </w:lvl>
   </w:abstractNum>
   <w:abstractNum w:abstractNumId="19" w15:restartNumberingAfterBreak="0">
+    <w:nsid w:val="60252F80"/>
+    <w:multiLevelType w:val="hybridMultilevel"/>
+    <w:tmpl w:val="2FAC49D6"/>
+    <w:lvl w:ilvl="0" w:tplc="FFFFFFFF">
+      <w:start w:val="1"/>
+      <w:numFmt w:val="decimal"/>
+      <w:lvlText w:val="[%1]"/>
+      <w:lvlJc w:val="left"/>
+      <w:pPr>
+        <w:ind w:left="420" w:hanging="420"/>
+      </w:pPr>
+    </w:lvl>
+    <w:lvl w:ilvl="1" w:tplc="FFFFFFFF" w:tentative="1">
+      <w:start w:val="1"/>
+      <w:numFmt w:val="lowerLetter"/>
+      <w:lvlText w:val="%2)"/>
+      <w:lvlJc w:val="left"/>
+      <w:pPr>
+        <w:ind w:left="840" w:hanging="420"/>
+      </w:pPr>
+    </w:lvl>
+    <w:lvl w:ilvl="2" w:tplc="FFFFFFFF" w:tentative="1">
+      <w:start w:val="1"/>
+      <w:numFmt w:val="lowerRoman"/>
+      <w:lvlText w:val="%3."/>
+      <w:lvlJc w:val="right"/>
+      <w:pPr>
+        <w:ind w:left="1260" w:hanging="420"/>
+      </w:pPr>
+    </w:lvl>
+    <w:lvl w:ilvl="3" w:tplc="FFFFFFFF" w:tentative="1">
+      <w:start w:val="1"/>
+      <w:numFmt w:val="decimal"/>
+      <w:lvlText w:val="%4."/>
+      <w:lvlJc w:val="left"/>
+      <w:pPr>
+        <w:ind w:left="1680" w:hanging="420"/>
+      </w:pPr>
+    </w:lvl>
+    <w:lvl w:ilvl="4" w:tplc="FFFFFFFF" w:tentative="1">
+      <w:start w:val="1"/>
+      <w:numFmt w:val="lowerLetter"/>
+      <w:lvlText w:val="%5)"/>
+      <w:lvlJc w:val="left"/>
+      <w:pPr>
+        <w:ind w:left="2100" w:hanging="420"/>
+      </w:pPr>
+    </w:lvl>
+    <w:lvl w:ilvl="5" w:tplc="FFFFFFFF" w:tentative="1">
+      <w:start w:val="1"/>
+      <w:numFmt w:val="lowerRoman"/>
+      <w:lvlText w:val="%6."/>
+      <w:lvlJc w:val="right"/>
+      <w:pPr>
+        <w:ind w:left="2520" w:hanging="420"/>
+      </w:pPr>
+    </w:lvl>
+    <w:lvl w:ilvl="6" w:tplc="FFFFFFFF" w:tentative="1">
+      <w:start w:val="1"/>
+      <w:numFmt w:val="decimal"/>
+      <w:lvlText w:val="%7."/>
+      <w:lvlJc w:val="left"/>
+      <w:pPr>
+        <w:ind w:left="2940" w:hanging="420"/>
+      </w:pPr>
+    </w:lvl>
+    <w:lvl w:ilvl="7" w:tplc="FFFFFFFF" w:tentative="1">
+      <w:start w:val="1"/>
+      <w:numFmt w:val="lowerLetter"/>
+      <w:lvlText w:val="%8)"/>
+      <w:lvlJc w:val="left"/>
+      <w:pPr>
+        <w:ind w:left="3360" w:hanging="420"/>
+      </w:pPr>
+    </w:lvl>
+    <w:lvl w:ilvl="8" w:tplc="FFFFFFFF" w:tentative="1">
+      <w:start w:val="1"/>
+      <w:numFmt w:val="lowerRoman"/>
+      <w:lvlText w:val="%9."/>
+      <w:lvlJc w:val="right"/>
+      <w:pPr>
+        <w:ind w:left="3780" w:hanging="420"/>
+      </w:pPr>
+    </w:lvl>
+  </w:abstractNum>
+  <w:abstractNum w:abstractNumId="20" w15:restartNumberingAfterBreak="0">
     <w:nsid w:val="7F5F3EBB"/>
     <w:multiLevelType w:val="hybridMultilevel"/>
     <w:tmpl w:val="9EEA25CC"/>
@@ -8509,7 +10691,7 @@
     <w:abstractNumId w:val="17"/>
   </w:num>
   <w:num w:numId="18" w16cid:durableId="2121491583">
-    <w:abstractNumId w:val="19"/>
+    <w:abstractNumId w:val="20"/>
   </w:num>
   <w:num w:numId="19" w16cid:durableId="991517655">
     <w:abstractNumId w:val="12"/>
@@ -8528,6 +10710,9 @@
   </w:num>
   <w:num w:numId="24" w16cid:durableId="1639721905">
     <w:abstractNumId w:val="11"/>
+  </w:num>
+  <w:num w:numId="25" w16cid:durableId="144862126">
+    <w:abstractNumId w:val="19"/>
   </w:num>
 </w:numbering>
 </file>

</xml_diff>